<commit_message>
Added func: systemidentifikasjonerForklaring getTextBeforeAndAfterWord
</commit_message>
<xml_diff>
--- a/out/production/bachelorinnlandet/chapters/3.1.27.docx
+++ b/out/production/bachelorinnlandet/chapters/3.1.27.docx
@@ -1,6 +1,6 @@
 
 <file path=word/document.xml><?xml version="1.0" encoding="utf-8"?>
-<w:document xmlns:wpc="http://schemas.microsoft.com/office/word/2010/wordprocessingCanvas" xmlns:cx="http://schemas.microsoft.com/office/drawing/2014/chartex" xmlns:cx1="http://schemas.microsoft.com/office/drawing/2015/9/8/chartex" xmlns:cx2="http://schemas.microsoft.com/office/drawing/2015/10/21/chartex" xmlns:cx3="http://schemas.microsoft.com/office/drawing/2016/5/9/chartex" xmlns:cx4="http://schemas.microsoft.com/office/drawing/2016/5/10/chartex" xmlns:cx5="http://schemas.microsoft.com/office/drawing/2016/5/11/chartex" xmlns:cx6="http://schemas.microsoft.com/office/drawing/2016/5/12/chartex" xmlns:cx7="http://schemas.microsoft.com/office/drawing/2016/5/13/chartex" xmlns:cx8="http://schemas.microsoft.com/office/drawing/2016/5/14/chartex" xmlns:mc="http://schemas.openxmlformats.org/markup-compatibility/2006" xmlns:aink="http://schemas.microsoft.com/office/drawing/2016/ink" xmlns:am3d="http://schemas.microsoft.com/office/drawing/2017/model3d" xmlns:o="urn:schemas-microsoft-com:office:office" xmlns:r="http://schemas.openxmlformats.org/officeDocument/2006/relationships" xmlns:m="http://schemas.openxmlformats.org/officeDocument/2006/math" xmlns:v="urn:schemas-microsoft-com:vml" xmlns:wp14="http://schemas.microsoft.com/office/word/2010/wordprocessingDrawing" xmlns:wp="http://schemas.openxmlformats.org/drawingml/2006/wordprocessingDrawing" xmlns:w10="urn:schemas-microsoft-com:office:word" xmlns:w="http://schemas.openxmlformats.org/wordprocessingml/2006/main" xmlns:w14="http://schemas.microsoft.com/office/word/2010/wordml" xmlns:w15="http://schemas.microsoft.com/office/word/2012/wordml" xmlns:w16cid="http://schemas.microsoft.com/office/word/2016/wordml/cid" xmlns:w16se="http://schemas.microsoft.com/office/word/2015/wordml/symex" xmlns:wpg="http://schemas.microsoft.com/office/word/2010/wordprocessingGroup" xmlns:wpi="http://schemas.microsoft.com/office/word/2010/wordprocessingInk" xmlns:wne="http://schemas.microsoft.com/office/word/2006/wordml" xmlns:wps="http://schemas.microsoft.com/office/word/2010/wordprocessingShape" mc:Ignorable="w14 w15 w16se w16cid wp14">
+<w:document xmlns:wpc="http://schemas.microsoft.com/office/word/2010/wordprocessingCanvas" xmlns:cx="http://schemas.microsoft.com/office/drawing/2014/chartex" xmlns:cx1="http://schemas.microsoft.com/office/drawing/2015/9/8/chartex" xmlns:cx2="http://schemas.microsoft.com/office/drawing/2015/10/21/chartex" xmlns:cx3="http://schemas.microsoft.com/office/drawing/2016/5/9/chartex" xmlns:cx4="http://schemas.microsoft.com/office/drawing/2016/5/10/chartex" xmlns:cx5="http://schemas.microsoft.com/office/drawing/2016/5/11/chartex" xmlns:cx6="http://schemas.microsoft.com/office/drawing/2016/5/12/chartex" xmlns:cx7="http://schemas.microsoft.com/office/drawing/2016/5/13/chartex" xmlns:cx8="http://schemas.microsoft.com/office/drawing/2016/5/14/chartex" xmlns:mc="http://schemas.openxmlformats.org/markup-compatibility/2006" xmlns:aink="http://schemas.microsoft.com/office/drawing/2016/ink" xmlns:am3d="http://schemas.microsoft.com/office/drawing/2017/model3d" xmlns:o="urn:schemas-microsoft-com:office:office" xmlns:r="http://schemas.openxmlformats.org/officeDocument/2006/relationships" xmlns:m="http://schemas.openxmlformats.org/officeDocument/2006/math" xmlns:v="urn:schemas-microsoft-com:vml" xmlns:wp14="http://schemas.microsoft.com/office/word/2010/wordprocessingDrawing" xmlns:wp="http://schemas.openxmlformats.org/drawingml/2006/wordprocessingDrawing" xmlns:w10="urn:schemas-microsoft-com:office:word" xmlns:w="http://schemas.openxmlformats.org/wordprocessingml/2006/main" xmlns:w14="http://schemas.microsoft.com/office/word/2010/wordml" xmlns:w15="http://schemas.microsoft.com/office/word/2012/wordml" xmlns:w16cex="http://schemas.microsoft.com/office/word/2018/wordml/cex" xmlns:w16cid="http://schemas.microsoft.com/office/word/2016/wordml/cid" xmlns:w16="http://schemas.microsoft.com/office/word/2018/wordml" xmlns:w16se="http://schemas.microsoft.com/office/word/2015/wordml/symex" xmlns:wpg="http://schemas.microsoft.com/office/word/2010/wordprocessingGroup" xmlns:wpi="http://schemas.microsoft.com/office/word/2010/wordprocessingInk" xmlns:wne="http://schemas.microsoft.com/office/word/2006/wordml" xmlns:wps="http://schemas.microsoft.com/office/word/2010/wordprocessingShape" mc:Ignorable="w14 w15 w16se w16cid w16 w16cex wp14">
   <w:body>
     <w:p>
       <w:pPr>
@@ -42,10 +42,16 @@
     </w:p>
     <w:p>
       <w:r>
-        <w:t>Alle systemID verdier skal være unike, og det kan bli et problem når de ikke er det. Heldigvis er dette enten et sjeldent eller et ellers logisk problem, som ofte trenger manuell sjekk om det finnes noe.</w:t>
-      </w:r>
-      <w:bookmarkStart w:id="0" w:name="_GoBack"/>
-      <w:bookmarkEnd w:id="0"/>
+        <w:t xml:space="preserve">Alle </w:t>
+      </w:r>
+      <w:proofErr w:type="spellStart"/>
+      <w:r>
+        <w:t>systemID</w:t>
+      </w:r>
+      <w:proofErr w:type="spellEnd"/>
+      <w:r>
+        <w:t xml:space="preserve"> verdier skal være unike, og det kan bli et problem når de ikke er det. Heldigvis er dette enten et sjeldent eller et ellers logisk problem, som ofte trenger manuell sjekk om det finnes noe.</w:t>
+      </w:r>
     </w:p>
     <w:p/>
     <w:p>
@@ -77,13 +83,14 @@
       </w:r>
     </w:p>
     <w:p>
-      <w:pPr>
-        <w:pBdr>
-          <w:bottom w:val="single" w:sz="4" w:space="1" w:color="auto"/>
-        </w:pBdr>
-      </w:pPr>
       <w:r>
         <w:t>Ingen avvik på systemidentifikasjoner er funnet.</w:t>
+      </w:r>
+    </w:p>
+    <w:p/>
+    <w:p>
+      <w:r>
+        <w:t>AND/OR</w:t>
       </w:r>
     </w:p>
     <w:p/>
@@ -96,31 +103,17 @@
           <w:b/>
           <w:u w:val="single"/>
         </w:rPr>
-        <w:t>ANTALL</w:t>
+        <w:t>ANTALLBESKRIVELSER</w:t>
+      </w:r>
+      <w:r>
+        <w:t xml:space="preserve"> dokumentbeskrivelser. Disse samsvarer med ‘‘N5. 34 – Dokumentfiler med referanse fra mer enn ett objekt’’, som også finner </w:t>
       </w:r>
       <w:r>
         <w:rPr>
           <w:b/>
           <w:u w:val="single"/>
         </w:rPr>
-        <w:t>BESKRIVELSER</w:t>
-      </w:r>
-      <w:r>
-        <w:t xml:space="preserve"> dokumentbeskrivelser. Disse samsvarer med ‘‘N5. 34 – Dokumentfiler med referanse fra mer enn ett objekt’’, som også finner </w:t>
-      </w:r>
-      <w:r>
-        <w:rPr>
-          <w:b/>
-          <w:u w:val="single"/>
-        </w:rPr>
-        <w:t>ANTALL</w:t>
-      </w:r>
-      <w:r>
-        <w:rPr>
-          <w:b/>
-          <w:u w:val="single"/>
-        </w:rPr>
-        <w:t>BESKRIVELSER</w:t>
+        <w:t>ANTALLBESKRIVELSER</w:t>
       </w:r>
       <w:r>
         <w:t xml:space="preserve"> slike. </w:t>
@@ -128,11 +121,6 @@
     </w:p>
     <w:p/>
     <w:p>
-      <w:pPr>
-        <w:pBdr>
-          <w:bottom w:val="single" w:sz="4" w:space="1" w:color="auto"/>
-        </w:pBdr>
-      </w:pPr>
       <w:r>
         <w:rPr>
           <w:b/>
@@ -142,6 +130,12 @@
       </w:r>
       <w:r>
         <w:t>: Avviket anses å ha lite innvirkning på uttrekket, og godtas.</w:t>
+      </w:r>
+    </w:p>
+    <w:p/>
+    <w:p>
+      <w:r>
+        <w:t>AND/OR</w:t>
       </w:r>
     </w:p>
     <w:p/>
@@ -150,16 +144,14 @@
         <w:rPr>
           <w:b/>
           <w:bCs/>
-          <w:u w:val="single"/>
         </w:rPr>
       </w:pPr>
       <w:r>
         <w:rPr>
           <w:b/>
           <w:bCs/>
-          <w:u w:val="single"/>
         </w:rPr>
-        <w:t>KREVER MANUELL KONTROLL</w:t>
+        <w:t>Krever Manuell kontroll</w:t>
       </w:r>
     </w:p>
     <w:p>
@@ -184,7 +176,15 @@
         <w:t>ANTALLSPESIALARKIVDELER</w:t>
       </w:r>
       <w:r>
-        <w:t xml:space="preserve"> arkivdelene med K-kode i fellesklasse og fagklasse. Stikkprøver har også vist at disse er direkte kopier av hverandre, og er også like i titler, beskrivelser, osv.</w:t>
+        <w:t xml:space="preserve"> arkivdelene med K-kode i </w:t>
+      </w:r>
+      <w:proofErr w:type="spellStart"/>
+      <w:r>
+        <w:t>fellesklasse</w:t>
+      </w:r>
+      <w:proofErr w:type="spellEnd"/>
+      <w:r>
+        <w:t xml:space="preserve"> og fagklasse. Stikkprøver har også vist at disse er direkte kopier av hverandre, og er også like i titler, beskrivelser, osv.</w:t>
       </w:r>
     </w:p>
     <w:p/>
@@ -217,7 +217,7 @@
 </file>
 
 <file path=word/endnotes.xml><?xml version="1.0" encoding="utf-8"?>
-<w:endnotes xmlns:wpc="http://schemas.microsoft.com/office/word/2010/wordprocessingCanvas" xmlns:cx="http://schemas.microsoft.com/office/drawing/2014/chartex" xmlns:cx1="http://schemas.microsoft.com/office/drawing/2015/9/8/chartex" xmlns:cx2="http://schemas.microsoft.com/office/drawing/2015/10/21/chartex" xmlns:cx3="http://schemas.microsoft.com/office/drawing/2016/5/9/chartex" xmlns:cx4="http://schemas.microsoft.com/office/drawing/2016/5/10/chartex" xmlns:cx5="http://schemas.microsoft.com/office/drawing/2016/5/11/chartex" xmlns:cx6="http://schemas.microsoft.com/office/drawing/2016/5/12/chartex" xmlns:cx7="http://schemas.microsoft.com/office/drawing/2016/5/13/chartex" xmlns:cx8="http://schemas.microsoft.com/office/drawing/2016/5/14/chartex" xmlns:mc="http://schemas.openxmlformats.org/markup-compatibility/2006" xmlns:aink="http://schemas.microsoft.com/office/drawing/2016/ink" xmlns:am3d="http://schemas.microsoft.com/office/drawing/2017/model3d" xmlns:o="urn:schemas-microsoft-com:office:office" xmlns:r="http://schemas.openxmlformats.org/officeDocument/2006/relationships" xmlns:m="http://schemas.openxmlformats.org/officeDocument/2006/math" xmlns:v="urn:schemas-microsoft-com:vml" xmlns:wp14="http://schemas.microsoft.com/office/word/2010/wordprocessingDrawing" xmlns:wp="http://schemas.openxmlformats.org/drawingml/2006/wordprocessingDrawing" xmlns:w10="urn:schemas-microsoft-com:office:word" xmlns:w="http://schemas.openxmlformats.org/wordprocessingml/2006/main" xmlns:w14="http://schemas.microsoft.com/office/word/2010/wordml" xmlns:w15="http://schemas.microsoft.com/office/word/2012/wordml" xmlns:w16cid="http://schemas.microsoft.com/office/word/2016/wordml/cid" xmlns:w16se="http://schemas.microsoft.com/office/word/2015/wordml/symex" xmlns:wpg="http://schemas.microsoft.com/office/word/2010/wordprocessingGroup" xmlns:wpi="http://schemas.microsoft.com/office/word/2010/wordprocessingInk" xmlns:wne="http://schemas.microsoft.com/office/word/2006/wordml" xmlns:wps="http://schemas.microsoft.com/office/word/2010/wordprocessingShape" mc:Ignorable="w14 w15 w16se w16cid wp14">
+<w:endnotes xmlns:wpc="http://schemas.microsoft.com/office/word/2010/wordprocessingCanvas" xmlns:cx="http://schemas.microsoft.com/office/drawing/2014/chartex" xmlns:cx1="http://schemas.microsoft.com/office/drawing/2015/9/8/chartex" xmlns:cx2="http://schemas.microsoft.com/office/drawing/2015/10/21/chartex" xmlns:cx3="http://schemas.microsoft.com/office/drawing/2016/5/9/chartex" xmlns:cx4="http://schemas.microsoft.com/office/drawing/2016/5/10/chartex" xmlns:cx5="http://schemas.microsoft.com/office/drawing/2016/5/11/chartex" xmlns:cx6="http://schemas.microsoft.com/office/drawing/2016/5/12/chartex" xmlns:cx7="http://schemas.microsoft.com/office/drawing/2016/5/13/chartex" xmlns:cx8="http://schemas.microsoft.com/office/drawing/2016/5/14/chartex" xmlns:mc="http://schemas.openxmlformats.org/markup-compatibility/2006" xmlns:aink="http://schemas.microsoft.com/office/drawing/2016/ink" xmlns:am3d="http://schemas.microsoft.com/office/drawing/2017/model3d" xmlns:o="urn:schemas-microsoft-com:office:office" xmlns:r="http://schemas.openxmlformats.org/officeDocument/2006/relationships" xmlns:m="http://schemas.openxmlformats.org/officeDocument/2006/math" xmlns:v="urn:schemas-microsoft-com:vml" xmlns:wp14="http://schemas.microsoft.com/office/word/2010/wordprocessingDrawing" xmlns:wp="http://schemas.openxmlformats.org/drawingml/2006/wordprocessingDrawing" xmlns:w10="urn:schemas-microsoft-com:office:word" xmlns:w="http://schemas.openxmlformats.org/wordprocessingml/2006/main" xmlns:w14="http://schemas.microsoft.com/office/word/2010/wordml" xmlns:w15="http://schemas.microsoft.com/office/word/2012/wordml" xmlns:w16cex="http://schemas.microsoft.com/office/word/2018/wordml/cex" xmlns:w16cid="http://schemas.microsoft.com/office/word/2016/wordml/cid" xmlns:w16="http://schemas.microsoft.com/office/word/2018/wordml" xmlns:w16se="http://schemas.microsoft.com/office/word/2015/wordml/symex" xmlns:wpg="http://schemas.microsoft.com/office/word/2010/wordprocessingGroup" xmlns:wpi="http://schemas.microsoft.com/office/word/2010/wordprocessingInk" xmlns:wne="http://schemas.microsoft.com/office/word/2006/wordml" xmlns:wps="http://schemas.microsoft.com/office/word/2010/wordprocessingShape" mc:Ignorable="w14 w15 w16se w16cid w16 w16cex wp14">
   <w:endnote w:type="separator" w:id="-1">
     <w:p>
       <w:r>
@@ -236,7 +236,7 @@
 </file>
 
 <file path=word/footer1.xml><?xml version="1.0" encoding="utf-8"?>
-<w:ftr xmlns:wpc="http://schemas.microsoft.com/office/word/2010/wordprocessingCanvas" xmlns:cx="http://schemas.microsoft.com/office/drawing/2014/chartex" xmlns:cx1="http://schemas.microsoft.com/office/drawing/2015/9/8/chartex" xmlns:cx2="http://schemas.microsoft.com/office/drawing/2015/10/21/chartex" xmlns:cx3="http://schemas.microsoft.com/office/drawing/2016/5/9/chartex" xmlns:cx4="http://schemas.microsoft.com/office/drawing/2016/5/10/chartex" xmlns:cx5="http://schemas.microsoft.com/office/drawing/2016/5/11/chartex" xmlns:cx6="http://schemas.microsoft.com/office/drawing/2016/5/12/chartex" xmlns:cx7="http://schemas.microsoft.com/office/drawing/2016/5/13/chartex" xmlns:cx8="http://schemas.microsoft.com/office/drawing/2016/5/14/chartex" xmlns:mc="http://schemas.openxmlformats.org/markup-compatibility/2006" xmlns:aink="http://schemas.microsoft.com/office/drawing/2016/ink" xmlns:am3d="http://schemas.microsoft.com/office/drawing/2017/model3d" xmlns:o="urn:schemas-microsoft-com:office:office" xmlns:r="http://schemas.openxmlformats.org/officeDocument/2006/relationships" xmlns:m="http://schemas.openxmlformats.org/officeDocument/2006/math" xmlns:v="urn:schemas-microsoft-com:vml" xmlns:wp14="http://schemas.microsoft.com/office/word/2010/wordprocessingDrawing" xmlns:wp="http://schemas.openxmlformats.org/drawingml/2006/wordprocessingDrawing" xmlns:w10="urn:schemas-microsoft-com:office:word" xmlns:w="http://schemas.openxmlformats.org/wordprocessingml/2006/main" xmlns:w14="http://schemas.microsoft.com/office/word/2010/wordml" xmlns:w15="http://schemas.microsoft.com/office/word/2012/wordml" xmlns:w16cid="http://schemas.microsoft.com/office/word/2016/wordml/cid" xmlns:w16se="http://schemas.microsoft.com/office/word/2015/wordml/symex" xmlns:wpg="http://schemas.microsoft.com/office/word/2010/wordprocessingGroup" xmlns:wpi="http://schemas.microsoft.com/office/word/2010/wordprocessingInk" xmlns:wne="http://schemas.microsoft.com/office/word/2006/wordml" xmlns:wps="http://schemas.microsoft.com/office/word/2010/wordprocessingShape" mc:Ignorable="w14 w15 w16se w16cid wp14">
+<w:ftr xmlns:wpc="http://schemas.microsoft.com/office/word/2010/wordprocessingCanvas" xmlns:cx="http://schemas.microsoft.com/office/drawing/2014/chartex" xmlns:cx1="http://schemas.microsoft.com/office/drawing/2015/9/8/chartex" xmlns:cx2="http://schemas.microsoft.com/office/drawing/2015/10/21/chartex" xmlns:cx3="http://schemas.microsoft.com/office/drawing/2016/5/9/chartex" xmlns:cx4="http://schemas.microsoft.com/office/drawing/2016/5/10/chartex" xmlns:cx5="http://schemas.microsoft.com/office/drawing/2016/5/11/chartex" xmlns:cx6="http://schemas.microsoft.com/office/drawing/2016/5/12/chartex" xmlns:cx7="http://schemas.microsoft.com/office/drawing/2016/5/13/chartex" xmlns:cx8="http://schemas.microsoft.com/office/drawing/2016/5/14/chartex" xmlns:mc="http://schemas.openxmlformats.org/markup-compatibility/2006" xmlns:aink="http://schemas.microsoft.com/office/drawing/2016/ink" xmlns:am3d="http://schemas.microsoft.com/office/drawing/2017/model3d" xmlns:o="urn:schemas-microsoft-com:office:office" xmlns:r="http://schemas.openxmlformats.org/officeDocument/2006/relationships" xmlns:m="http://schemas.openxmlformats.org/officeDocument/2006/math" xmlns:v="urn:schemas-microsoft-com:vml" xmlns:wp14="http://schemas.microsoft.com/office/word/2010/wordprocessingDrawing" xmlns:wp="http://schemas.openxmlformats.org/drawingml/2006/wordprocessingDrawing" xmlns:w10="urn:schemas-microsoft-com:office:word" xmlns:w="http://schemas.openxmlformats.org/wordprocessingml/2006/main" xmlns:w14="http://schemas.microsoft.com/office/word/2010/wordml" xmlns:w15="http://schemas.microsoft.com/office/word/2012/wordml" xmlns:w16cex="http://schemas.microsoft.com/office/word/2018/wordml/cex" xmlns:w16cid="http://schemas.microsoft.com/office/word/2016/wordml/cid" xmlns:w16="http://schemas.microsoft.com/office/word/2018/wordml" xmlns:w16se="http://schemas.microsoft.com/office/word/2015/wordml/symex" xmlns:wpg="http://schemas.microsoft.com/office/word/2010/wordprocessingGroup" xmlns:wpi="http://schemas.microsoft.com/office/word/2010/wordprocessingInk" xmlns:wne="http://schemas.microsoft.com/office/word/2006/wordml" xmlns:wps="http://schemas.microsoft.com/office/word/2010/wordprocessingShape" mc:Ignorable="w14 w15 w16se w16cid w16 w16cex wp14">
   <w:p>
     <w:pPr>
       <w:pStyle w:val="Bunntekst"/>
@@ -246,7 +246,7 @@
 </file>
 
 <file path=word/footer2.xml><?xml version="1.0" encoding="utf-8"?>
-<w:ftr xmlns:wpc="http://schemas.microsoft.com/office/word/2010/wordprocessingCanvas" xmlns:cx="http://schemas.microsoft.com/office/drawing/2014/chartex" xmlns:cx1="http://schemas.microsoft.com/office/drawing/2015/9/8/chartex" xmlns:cx2="http://schemas.microsoft.com/office/drawing/2015/10/21/chartex" xmlns:cx3="http://schemas.microsoft.com/office/drawing/2016/5/9/chartex" xmlns:cx4="http://schemas.microsoft.com/office/drawing/2016/5/10/chartex" xmlns:cx5="http://schemas.microsoft.com/office/drawing/2016/5/11/chartex" xmlns:cx6="http://schemas.microsoft.com/office/drawing/2016/5/12/chartex" xmlns:cx7="http://schemas.microsoft.com/office/drawing/2016/5/13/chartex" xmlns:cx8="http://schemas.microsoft.com/office/drawing/2016/5/14/chartex" xmlns:mc="http://schemas.openxmlformats.org/markup-compatibility/2006" xmlns:aink="http://schemas.microsoft.com/office/drawing/2016/ink" xmlns:am3d="http://schemas.microsoft.com/office/drawing/2017/model3d" xmlns:o="urn:schemas-microsoft-com:office:office" xmlns:r="http://schemas.openxmlformats.org/officeDocument/2006/relationships" xmlns:m="http://schemas.openxmlformats.org/officeDocument/2006/math" xmlns:v="urn:schemas-microsoft-com:vml" xmlns:wp14="http://schemas.microsoft.com/office/word/2010/wordprocessingDrawing" xmlns:wp="http://schemas.openxmlformats.org/drawingml/2006/wordprocessingDrawing" xmlns:w10="urn:schemas-microsoft-com:office:word" xmlns:w="http://schemas.openxmlformats.org/wordprocessingml/2006/main" xmlns:w14="http://schemas.microsoft.com/office/word/2010/wordml" xmlns:w15="http://schemas.microsoft.com/office/word/2012/wordml" xmlns:w16cid="http://schemas.microsoft.com/office/word/2016/wordml/cid" xmlns:w16se="http://schemas.microsoft.com/office/word/2015/wordml/symex" xmlns:wpg="http://schemas.microsoft.com/office/word/2010/wordprocessingGroup" xmlns:wpi="http://schemas.microsoft.com/office/word/2010/wordprocessingInk" xmlns:wne="http://schemas.microsoft.com/office/word/2006/wordml" xmlns:wps="http://schemas.microsoft.com/office/word/2010/wordprocessingShape" mc:Ignorable="w14 w15 w16se w16cid wp14">
+<w:ftr xmlns:wpc="http://schemas.microsoft.com/office/word/2010/wordprocessingCanvas" xmlns:cx="http://schemas.microsoft.com/office/drawing/2014/chartex" xmlns:cx1="http://schemas.microsoft.com/office/drawing/2015/9/8/chartex" xmlns:cx2="http://schemas.microsoft.com/office/drawing/2015/10/21/chartex" xmlns:cx3="http://schemas.microsoft.com/office/drawing/2016/5/9/chartex" xmlns:cx4="http://schemas.microsoft.com/office/drawing/2016/5/10/chartex" xmlns:cx5="http://schemas.microsoft.com/office/drawing/2016/5/11/chartex" xmlns:cx6="http://schemas.microsoft.com/office/drawing/2016/5/12/chartex" xmlns:cx7="http://schemas.microsoft.com/office/drawing/2016/5/13/chartex" xmlns:cx8="http://schemas.microsoft.com/office/drawing/2016/5/14/chartex" xmlns:mc="http://schemas.openxmlformats.org/markup-compatibility/2006" xmlns:aink="http://schemas.microsoft.com/office/drawing/2016/ink" xmlns:am3d="http://schemas.microsoft.com/office/drawing/2017/model3d" xmlns:o="urn:schemas-microsoft-com:office:office" xmlns:r="http://schemas.openxmlformats.org/officeDocument/2006/relationships" xmlns:m="http://schemas.openxmlformats.org/officeDocument/2006/math" xmlns:v="urn:schemas-microsoft-com:vml" xmlns:wp14="http://schemas.microsoft.com/office/word/2010/wordprocessingDrawing" xmlns:wp="http://schemas.openxmlformats.org/drawingml/2006/wordprocessingDrawing" xmlns:w10="urn:schemas-microsoft-com:office:word" xmlns:w="http://schemas.openxmlformats.org/wordprocessingml/2006/main" xmlns:w14="http://schemas.microsoft.com/office/word/2010/wordml" xmlns:w15="http://schemas.microsoft.com/office/word/2012/wordml" xmlns:w16cex="http://schemas.microsoft.com/office/word/2018/wordml/cex" xmlns:w16cid="http://schemas.microsoft.com/office/word/2016/wordml/cid" xmlns:w16="http://schemas.microsoft.com/office/word/2018/wordml" xmlns:w16se="http://schemas.microsoft.com/office/word/2015/wordml/symex" xmlns:wpg="http://schemas.microsoft.com/office/word/2010/wordprocessingGroup" xmlns:wpi="http://schemas.microsoft.com/office/word/2010/wordprocessingInk" xmlns:wne="http://schemas.microsoft.com/office/word/2006/wordml" xmlns:wps="http://schemas.microsoft.com/office/word/2010/wordprocessingShape" mc:Ignorable="w14 w15 w16se w16cid w16 w16cex wp14">
   <w:p>
     <w:pPr>
       <w:pStyle w:val="Bunntekst"/>
@@ -256,7 +256,7 @@
 </file>
 
 <file path=word/footer3.xml><?xml version="1.0" encoding="utf-8"?>
-<w:ftr xmlns:wpc="http://schemas.microsoft.com/office/word/2010/wordprocessingCanvas" xmlns:cx="http://schemas.microsoft.com/office/drawing/2014/chartex" xmlns:cx1="http://schemas.microsoft.com/office/drawing/2015/9/8/chartex" xmlns:cx2="http://schemas.microsoft.com/office/drawing/2015/10/21/chartex" xmlns:cx3="http://schemas.microsoft.com/office/drawing/2016/5/9/chartex" xmlns:cx4="http://schemas.microsoft.com/office/drawing/2016/5/10/chartex" xmlns:cx5="http://schemas.microsoft.com/office/drawing/2016/5/11/chartex" xmlns:cx6="http://schemas.microsoft.com/office/drawing/2016/5/12/chartex" xmlns:cx7="http://schemas.microsoft.com/office/drawing/2016/5/13/chartex" xmlns:cx8="http://schemas.microsoft.com/office/drawing/2016/5/14/chartex" xmlns:mc="http://schemas.openxmlformats.org/markup-compatibility/2006" xmlns:aink="http://schemas.microsoft.com/office/drawing/2016/ink" xmlns:am3d="http://schemas.microsoft.com/office/drawing/2017/model3d" xmlns:o="urn:schemas-microsoft-com:office:office" xmlns:r="http://schemas.openxmlformats.org/officeDocument/2006/relationships" xmlns:m="http://schemas.openxmlformats.org/officeDocument/2006/math" xmlns:v="urn:schemas-microsoft-com:vml" xmlns:wp14="http://schemas.microsoft.com/office/word/2010/wordprocessingDrawing" xmlns:wp="http://schemas.openxmlformats.org/drawingml/2006/wordprocessingDrawing" xmlns:w10="urn:schemas-microsoft-com:office:word" xmlns:w="http://schemas.openxmlformats.org/wordprocessingml/2006/main" xmlns:w14="http://schemas.microsoft.com/office/word/2010/wordml" xmlns:w15="http://schemas.microsoft.com/office/word/2012/wordml" xmlns:w16cid="http://schemas.microsoft.com/office/word/2016/wordml/cid" xmlns:w16se="http://schemas.microsoft.com/office/word/2015/wordml/symex" xmlns:wpg="http://schemas.microsoft.com/office/word/2010/wordprocessingGroup" xmlns:wpi="http://schemas.microsoft.com/office/word/2010/wordprocessingInk" xmlns:wne="http://schemas.microsoft.com/office/word/2006/wordml" xmlns:wps="http://schemas.microsoft.com/office/word/2010/wordprocessingShape" mc:Ignorable="w14 w15 w16se w16cid wp14">
+<w:ftr xmlns:wpc="http://schemas.microsoft.com/office/word/2010/wordprocessingCanvas" xmlns:cx="http://schemas.microsoft.com/office/drawing/2014/chartex" xmlns:cx1="http://schemas.microsoft.com/office/drawing/2015/9/8/chartex" xmlns:cx2="http://schemas.microsoft.com/office/drawing/2015/10/21/chartex" xmlns:cx3="http://schemas.microsoft.com/office/drawing/2016/5/9/chartex" xmlns:cx4="http://schemas.microsoft.com/office/drawing/2016/5/10/chartex" xmlns:cx5="http://schemas.microsoft.com/office/drawing/2016/5/11/chartex" xmlns:cx6="http://schemas.microsoft.com/office/drawing/2016/5/12/chartex" xmlns:cx7="http://schemas.microsoft.com/office/drawing/2016/5/13/chartex" xmlns:cx8="http://schemas.microsoft.com/office/drawing/2016/5/14/chartex" xmlns:mc="http://schemas.openxmlformats.org/markup-compatibility/2006" xmlns:aink="http://schemas.microsoft.com/office/drawing/2016/ink" xmlns:am3d="http://schemas.microsoft.com/office/drawing/2017/model3d" xmlns:o="urn:schemas-microsoft-com:office:office" xmlns:r="http://schemas.openxmlformats.org/officeDocument/2006/relationships" xmlns:m="http://schemas.openxmlformats.org/officeDocument/2006/math" xmlns:v="urn:schemas-microsoft-com:vml" xmlns:wp14="http://schemas.microsoft.com/office/word/2010/wordprocessingDrawing" xmlns:wp="http://schemas.openxmlformats.org/drawingml/2006/wordprocessingDrawing" xmlns:w10="urn:schemas-microsoft-com:office:word" xmlns:w="http://schemas.openxmlformats.org/wordprocessingml/2006/main" xmlns:w14="http://schemas.microsoft.com/office/word/2010/wordml" xmlns:w15="http://schemas.microsoft.com/office/word/2012/wordml" xmlns:w16cex="http://schemas.microsoft.com/office/word/2018/wordml/cex" xmlns:w16cid="http://schemas.microsoft.com/office/word/2016/wordml/cid" xmlns:w16="http://schemas.microsoft.com/office/word/2018/wordml" xmlns:w16se="http://schemas.microsoft.com/office/word/2015/wordml/symex" xmlns:wpg="http://schemas.microsoft.com/office/word/2010/wordprocessingGroup" xmlns:wpi="http://schemas.microsoft.com/office/word/2010/wordprocessingInk" xmlns:wne="http://schemas.microsoft.com/office/word/2006/wordml" xmlns:wps="http://schemas.microsoft.com/office/word/2010/wordprocessingShape" mc:Ignorable="w14 w15 w16se w16cid w16 w16cex wp14">
   <w:p>
     <w:pPr>
       <w:pStyle w:val="Bunntekst"/>
@@ -340,7 +340,7 @@
 </file>
 
 <file path=word/footnotes.xml><?xml version="1.0" encoding="utf-8"?>
-<w:footnotes xmlns:wpc="http://schemas.microsoft.com/office/word/2010/wordprocessingCanvas" xmlns:cx="http://schemas.microsoft.com/office/drawing/2014/chartex" xmlns:cx1="http://schemas.microsoft.com/office/drawing/2015/9/8/chartex" xmlns:cx2="http://schemas.microsoft.com/office/drawing/2015/10/21/chartex" xmlns:cx3="http://schemas.microsoft.com/office/drawing/2016/5/9/chartex" xmlns:cx4="http://schemas.microsoft.com/office/drawing/2016/5/10/chartex" xmlns:cx5="http://schemas.microsoft.com/office/drawing/2016/5/11/chartex" xmlns:cx6="http://schemas.microsoft.com/office/drawing/2016/5/12/chartex" xmlns:cx7="http://schemas.microsoft.com/office/drawing/2016/5/13/chartex" xmlns:cx8="http://schemas.microsoft.com/office/drawing/2016/5/14/chartex" xmlns:mc="http://schemas.openxmlformats.org/markup-compatibility/2006" xmlns:aink="http://schemas.microsoft.com/office/drawing/2016/ink" xmlns:am3d="http://schemas.microsoft.com/office/drawing/2017/model3d" xmlns:o="urn:schemas-microsoft-com:office:office" xmlns:r="http://schemas.openxmlformats.org/officeDocument/2006/relationships" xmlns:m="http://schemas.openxmlformats.org/officeDocument/2006/math" xmlns:v="urn:schemas-microsoft-com:vml" xmlns:wp14="http://schemas.microsoft.com/office/word/2010/wordprocessingDrawing" xmlns:wp="http://schemas.openxmlformats.org/drawingml/2006/wordprocessingDrawing" xmlns:w10="urn:schemas-microsoft-com:office:word" xmlns:w="http://schemas.openxmlformats.org/wordprocessingml/2006/main" xmlns:w14="http://schemas.microsoft.com/office/word/2010/wordml" xmlns:w15="http://schemas.microsoft.com/office/word/2012/wordml" xmlns:w16cid="http://schemas.microsoft.com/office/word/2016/wordml/cid" xmlns:w16se="http://schemas.microsoft.com/office/word/2015/wordml/symex" xmlns:wpg="http://schemas.microsoft.com/office/word/2010/wordprocessingGroup" xmlns:wpi="http://schemas.microsoft.com/office/word/2010/wordprocessingInk" xmlns:wne="http://schemas.microsoft.com/office/word/2006/wordml" xmlns:wps="http://schemas.microsoft.com/office/word/2010/wordprocessingShape" mc:Ignorable="w14 w15 w16se w16cid wp14">
+<w:footnotes xmlns:wpc="http://schemas.microsoft.com/office/word/2010/wordprocessingCanvas" xmlns:cx="http://schemas.microsoft.com/office/drawing/2014/chartex" xmlns:cx1="http://schemas.microsoft.com/office/drawing/2015/9/8/chartex" xmlns:cx2="http://schemas.microsoft.com/office/drawing/2015/10/21/chartex" xmlns:cx3="http://schemas.microsoft.com/office/drawing/2016/5/9/chartex" xmlns:cx4="http://schemas.microsoft.com/office/drawing/2016/5/10/chartex" xmlns:cx5="http://schemas.microsoft.com/office/drawing/2016/5/11/chartex" xmlns:cx6="http://schemas.microsoft.com/office/drawing/2016/5/12/chartex" xmlns:cx7="http://schemas.microsoft.com/office/drawing/2016/5/13/chartex" xmlns:cx8="http://schemas.microsoft.com/office/drawing/2016/5/14/chartex" xmlns:mc="http://schemas.openxmlformats.org/markup-compatibility/2006" xmlns:aink="http://schemas.microsoft.com/office/drawing/2016/ink" xmlns:am3d="http://schemas.microsoft.com/office/drawing/2017/model3d" xmlns:o="urn:schemas-microsoft-com:office:office" xmlns:r="http://schemas.openxmlformats.org/officeDocument/2006/relationships" xmlns:m="http://schemas.openxmlformats.org/officeDocument/2006/math" xmlns:v="urn:schemas-microsoft-com:vml" xmlns:wp14="http://schemas.microsoft.com/office/word/2010/wordprocessingDrawing" xmlns:wp="http://schemas.openxmlformats.org/drawingml/2006/wordprocessingDrawing" xmlns:w10="urn:schemas-microsoft-com:office:word" xmlns:w="http://schemas.openxmlformats.org/wordprocessingml/2006/main" xmlns:w14="http://schemas.microsoft.com/office/word/2010/wordml" xmlns:w15="http://schemas.microsoft.com/office/word/2012/wordml" xmlns:w16cex="http://schemas.microsoft.com/office/word/2018/wordml/cex" xmlns:w16cid="http://schemas.microsoft.com/office/word/2016/wordml/cid" xmlns:w16="http://schemas.microsoft.com/office/word/2018/wordml" xmlns:w16se="http://schemas.microsoft.com/office/word/2015/wordml/symex" xmlns:wpg="http://schemas.microsoft.com/office/word/2010/wordprocessingGroup" xmlns:wpi="http://schemas.microsoft.com/office/word/2010/wordprocessingInk" xmlns:wne="http://schemas.microsoft.com/office/word/2006/wordml" xmlns:wps="http://schemas.microsoft.com/office/word/2010/wordprocessingShape" mc:Ignorable="w14 w15 w16se w16cid w16 w16cex wp14">
   <w:footnote w:type="separator" w:id="-1">
     <w:p>
       <w:r>
@@ -359,7 +359,7 @@
 </file>
 
 <file path=word/header1.xml><?xml version="1.0" encoding="utf-8"?>
-<w:hdr xmlns:wpc="http://schemas.microsoft.com/office/word/2010/wordprocessingCanvas" xmlns:cx="http://schemas.microsoft.com/office/drawing/2014/chartex" xmlns:cx1="http://schemas.microsoft.com/office/drawing/2015/9/8/chartex" xmlns:cx2="http://schemas.microsoft.com/office/drawing/2015/10/21/chartex" xmlns:cx3="http://schemas.microsoft.com/office/drawing/2016/5/9/chartex" xmlns:cx4="http://schemas.microsoft.com/office/drawing/2016/5/10/chartex" xmlns:cx5="http://schemas.microsoft.com/office/drawing/2016/5/11/chartex" xmlns:cx6="http://schemas.microsoft.com/office/drawing/2016/5/12/chartex" xmlns:cx7="http://schemas.microsoft.com/office/drawing/2016/5/13/chartex" xmlns:cx8="http://schemas.microsoft.com/office/drawing/2016/5/14/chartex" xmlns:mc="http://schemas.openxmlformats.org/markup-compatibility/2006" xmlns:aink="http://schemas.microsoft.com/office/drawing/2016/ink" xmlns:am3d="http://schemas.microsoft.com/office/drawing/2017/model3d" xmlns:o="urn:schemas-microsoft-com:office:office" xmlns:r="http://schemas.openxmlformats.org/officeDocument/2006/relationships" xmlns:m="http://schemas.openxmlformats.org/officeDocument/2006/math" xmlns:v="urn:schemas-microsoft-com:vml" xmlns:wp14="http://schemas.microsoft.com/office/word/2010/wordprocessingDrawing" xmlns:wp="http://schemas.openxmlformats.org/drawingml/2006/wordprocessingDrawing" xmlns:w10="urn:schemas-microsoft-com:office:word" xmlns:w="http://schemas.openxmlformats.org/wordprocessingml/2006/main" xmlns:w14="http://schemas.microsoft.com/office/word/2010/wordml" xmlns:w15="http://schemas.microsoft.com/office/word/2012/wordml" xmlns:w16cid="http://schemas.microsoft.com/office/word/2016/wordml/cid" xmlns:w16se="http://schemas.microsoft.com/office/word/2015/wordml/symex" xmlns:wpg="http://schemas.microsoft.com/office/word/2010/wordprocessingGroup" xmlns:wpi="http://schemas.microsoft.com/office/word/2010/wordprocessingInk" xmlns:wne="http://schemas.microsoft.com/office/word/2006/wordml" xmlns:wps="http://schemas.microsoft.com/office/word/2010/wordprocessingShape" mc:Ignorable="w14 w15 w16se w16cid wp14">
+<w:hdr xmlns:wpc="http://schemas.microsoft.com/office/word/2010/wordprocessingCanvas" xmlns:cx="http://schemas.microsoft.com/office/drawing/2014/chartex" xmlns:cx1="http://schemas.microsoft.com/office/drawing/2015/9/8/chartex" xmlns:cx2="http://schemas.microsoft.com/office/drawing/2015/10/21/chartex" xmlns:cx3="http://schemas.microsoft.com/office/drawing/2016/5/9/chartex" xmlns:cx4="http://schemas.microsoft.com/office/drawing/2016/5/10/chartex" xmlns:cx5="http://schemas.microsoft.com/office/drawing/2016/5/11/chartex" xmlns:cx6="http://schemas.microsoft.com/office/drawing/2016/5/12/chartex" xmlns:cx7="http://schemas.microsoft.com/office/drawing/2016/5/13/chartex" xmlns:cx8="http://schemas.microsoft.com/office/drawing/2016/5/14/chartex" xmlns:mc="http://schemas.openxmlformats.org/markup-compatibility/2006" xmlns:aink="http://schemas.microsoft.com/office/drawing/2016/ink" xmlns:am3d="http://schemas.microsoft.com/office/drawing/2017/model3d" xmlns:o="urn:schemas-microsoft-com:office:office" xmlns:r="http://schemas.openxmlformats.org/officeDocument/2006/relationships" xmlns:m="http://schemas.openxmlformats.org/officeDocument/2006/math" xmlns:v="urn:schemas-microsoft-com:vml" xmlns:wp14="http://schemas.microsoft.com/office/word/2010/wordprocessingDrawing" xmlns:wp="http://schemas.openxmlformats.org/drawingml/2006/wordprocessingDrawing" xmlns:w10="urn:schemas-microsoft-com:office:word" xmlns:w="http://schemas.openxmlformats.org/wordprocessingml/2006/main" xmlns:w14="http://schemas.microsoft.com/office/word/2010/wordml" xmlns:w15="http://schemas.microsoft.com/office/word/2012/wordml" xmlns:w16cex="http://schemas.microsoft.com/office/word/2018/wordml/cex" xmlns:w16cid="http://schemas.microsoft.com/office/word/2016/wordml/cid" xmlns:w16="http://schemas.microsoft.com/office/word/2018/wordml" xmlns:w16se="http://schemas.microsoft.com/office/word/2015/wordml/symex" xmlns:wpg="http://schemas.microsoft.com/office/word/2010/wordprocessingGroup" xmlns:wpi="http://schemas.microsoft.com/office/word/2010/wordprocessingInk" xmlns:wne="http://schemas.microsoft.com/office/word/2006/wordml" xmlns:wps="http://schemas.microsoft.com/office/word/2010/wordprocessingShape" mc:Ignorable="w14 w15 w16se w16cid w16 w16cex wp14">
   <w:p>
     <w:pPr>
       <w:pStyle w:val="Topptekst"/>
@@ -369,7 +369,7 @@
 </file>
 
 <file path=word/header2.xml><?xml version="1.0" encoding="utf-8"?>
-<w:hdr xmlns:wpc="http://schemas.microsoft.com/office/word/2010/wordprocessingCanvas" xmlns:cx="http://schemas.microsoft.com/office/drawing/2014/chartex" xmlns:cx1="http://schemas.microsoft.com/office/drawing/2015/9/8/chartex" xmlns:cx2="http://schemas.microsoft.com/office/drawing/2015/10/21/chartex" xmlns:cx3="http://schemas.microsoft.com/office/drawing/2016/5/9/chartex" xmlns:cx4="http://schemas.microsoft.com/office/drawing/2016/5/10/chartex" xmlns:cx5="http://schemas.microsoft.com/office/drawing/2016/5/11/chartex" xmlns:cx6="http://schemas.microsoft.com/office/drawing/2016/5/12/chartex" xmlns:cx7="http://schemas.microsoft.com/office/drawing/2016/5/13/chartex" xmlns:cx8="http://schemas.microsoft.com/office/drawing/2016/5/14/chartex" xmlns:mc="http://schemas.openxmlformats.org/markup-compatibility/2006" xmlns:aink="http://schemas.microsoft.com/office/drawing/2016/ink" xmlns:am3d="http://schemas.microsoft.com/office/drawing/2017/model3d" xmlns:o="urn:schemas-microsoft-com:office:office" xmlns:r="http://schemas.openxmlformats.org/officeDocument/2006/relationships" xmlns:m="http://schemas.openxmlformats.org/officeDocument/2006/math" xmlns:v="urn:schemas-microsoft-com:vml" xmlns:wp14="http://schemas.microsoft.com/office/word/2010/wordprocessingDrawing" xmlns:wp="http://schemas.openxmlformats.org/drawingml/2006/wordprocessingDrawing" xmlns:w10="urn:schemas-microsoft-com:office:word" xmlns:w="http://schemas.openxmlformats.org/wordprocessingml/2006/main" xmlns:w14="http://schemas.microsoft.com/office/word/2010/wordml" xmlns:w15="http://schemas.microsoft.com/office/word/2012/wordml" xmlns:w16cid="http://schemas.microsoft.com/office/word/2016/wordml/cid" xmlns:w16se="http://schemas.microsoft.com/office/word/2015/wordml/symex" xmlns:wpg="http://schemas.microsoft.com/office/word/2010/wordprocessingGroup" xmlns:wpi="http://schemas.microsoft.com/office/word/2010/wordprocessingInk" xmlns:wne="http://schemas.microsoft.com/office/word/2006/wordml" xmlns:wps="http://schemas.microsoft.com/office/word/2010/wordprocessingShape" mc:Ignorable="w14 w15 w16se w16cid wp14">
+<w:hdr xmlns:wpc="http://schemas.microsoft.com/office/word/2010/wordprocessingCanvas" xmlns:cx="http://schemas.microsoft.com/office/drawing/2014/chartex" xmlns:cx1="http://schemas.microsoft.com/office/drawing/2015/9/8/chartex" xmlns:cx2="http://schemas.microsoft.com/office/drawing/2015/10/21/chartex" xmlns:cx3="http://schemas.microsoft.com/office/drawing/2016/5/9/chartex" xmlns:cx4="http://schemas.microsoft.com/office/drawing/2016/5/10/chartex" xmlns:cx5="http://schemas.microsoft.com/office/drawing/2016/5/11/chartex" xmlns:cx6="http://schemas.microsoft.com/office/drawing/2016/5/12/chartex" xmlns:cx7="http://schemas.microsoft.com/office/drawing/2016/5/13/chartex" xmlns:cx8="http://schemas.microsoft.com/office/drawing/2016/5/14/chartex" xmlns:mc="http://schemas.openxmlformats.org/markup-compatibility/2006" xmlns:aink="http://schemas.microsoft.com/office/drawing/2016/ink" xmlns:am3d="http://schemas.microsoft.com/office/drawing/2017/model3d" xmlns:o="urn:schemas-microsoft-com:office:office" xmlns:r="http://schemas.openxmlformats.org/officeDocument/2006/relationships" xmlns:m="http://schemas.openxmlformats.org/officeDocument/2006/math" xmlns:v="urn:schemas-microsoft-com:vml" xmlns:wp14="http://schemas.microsoft.com/office/word/2010/wordprocessingDrawing" xmlns:wp="http://schemas.openxmlformats.org/drawingml/2006/wordprocessingDrawing" xmlns:w10="urn:schemas-microsoft-com:office:word" xmlns:w="http://schemas.openxmlformats.org/wordprocessingml/2006/main" xmlns:w14="http://schemas.microsoft.com/office/word/2010/wordml" xmlns:w15="http://schemas.microsoft.com/office/word/2012/wordml" xmlns:w16cex="http://schemas.microsoft.com/office/word/2018/wordml/cex" xmlns:w16cid="http://schemas.microsoft.com/office/word/2016/wordml/cid" xmlns:w16="http://schemas.microsoft.com/office/word/2018/wordml" xmlns:w16se="http://schemas.microsoft.com/office/word/2015/wordml/symex" xmlns:wpg="http://schemas.microsoft.com/office/word/2010/wordprocessingGroup" xmlns:wpi="http://schemas.microsoft.com/office/word/2010/wordprocessingInk" xmlns:wne="http://schemas.microsoft.com/office/word/2006/wordml" xmlns:wps="http://schemas.microsoft.com/office/word/2010/wordprocessingShape" mc:Ignorable="w14 w15 w16se w16cid w16 w16cex wp14">
   <w:p>
     <w:pPr>
       <w:pStyle w:val="Topptekst"/>
@@ -502,7 +502,7 @@
 </file>
 
 <file path=word/header3.xml><?xml version="1.0" encoding="utf-8"?>
-<w:hdr xmlns:wpc="http://schemas.microsoft.com/office/word/2010/wordprocessingCanvas" xmlns:cx="http://schemas.microsoft.com/office/drawing/2014/chartex" xmlns:cx1="http://schemas.microsoft.com/office/drawing/2015/9/8/chartex" xmlns:cx2="http://schemas.microsoft.com/office/drawing/2015/10/21/chartex" xmlns:cx3="http://schemas.microsoft.com/office/drawing/2016/5/9/chartex" xmlns:cx4="http://schemas.microsoft.com/office/drawing/2016/5/10/chartex" xmlns:cx5="http://schemas.microsoft.com/office/drawing/2016/5/11/chartex" xmlns:cx6="http://schemas.microsoft.com/office/drawing/2016/5/12/chartex" xmlns:cx7="http://schemas.microsoft.com/office/drawing/2016/5/13/chartex" xmlns:cx8="http://schemas.microsoft.com/office/drawing/2016/5/14/chartex" xmlns:mc="http://schemas.openxmlformats.org/markup-compatibility/2006" xmlns:aink="http://schemas.microsoft.com/office/drawing/2016/ink" xmlns:am3d="http://schemas.microsoft.com/office/drawing/2017/model3d" xmlns:o="urn:schemas-microsoft-com:office:office" xmlns:r="http://schemas.openxmlformats.org/officeDocument/2006/relationships" xmlns:m="http://schemas.openxmlformats.org/officeDocument/2006/math" xmlns:v="urn:schemas-microsoft-com:vml" xmlns:wp14="http://schemas.microsoft.com/office/word/2010/wordprocessingDrawing" xmlns:wp="http://schemas.openxmlformats.org/drawingml/2006/wordprocessingDrawing" xmlns:w10="urn:schemas-microsoft-com:office:word" xmlns:w="http://schemas.openxmlformats.org/wordprocessingml/2006/main" xmlns:w14="http://schemas.microsoft.com/office/word/2010/wordml" xmlns:w15="http://schemas.microsoft.com/office/word/2012/wordml" xmlns:w16cid="http://schemas.microsoft.com/office/word/2016/wordml/cid" xmlns:w16se="http://schemas.microsoft.com/office/word/2015/wordml/symex" xmlns:wpg="http://schemas.microsoft.com/office/word/2010/wordprocessingGroup" xmlns:wpi="http://schemas.microsoft.com/office/word/2010/wordprocessingInk" xmlns:wne="http://schemas.microsoft.com/office/word/2006/wordml" xmlns:wps="http://schemas.microsoft.com/office/word/2010/wordprocessingShape" mc:Ignorable="w14 w15 w16se w16cid wp14">
+<w:hdr xmlns:wpc="http://schemas.microsoft.com/office/word/2010/wordprocessingCanvas" xmlns:cx="http://schemas.microsoft.com/office/drawing/2014/chartex" xmlns:cx1="http://schemas.microsoft.com/office/drawing/2015/9/8/chartex" xmlns:cx2="http://schemas.microsoft.com/office/drawing/2015/10/21/chartex" xmlns:cx3="http://schemas.microsoft.com/office/drawing/2016/5/9/chartex" xmlns:cx4="http://schemas.microsoft.com/office/drawing/2016/5/10/chartex" xmlns:cx5="http://schemas.microsoft.com/office/drawing/2016/5/11/chartex" xmlns:cx6="http://schemas.microsoft.com/office/drawing/2016/5/12/chartex" xmlns:cx7="http://schemas.microsoft.com/office/drawing/2016/5/13/chartex" xmlns:cx8="http://schemas.microsoft.com/office/drawing/2016/5/14/chartex" xmlns:mc="http://schemas.openxmlformats.org/markup-compatibility/2006" xmlns:aink="http://schemas.microsoft.com/office/drawing/2016/ink" xmlns:am3d="http://schemas.microsoft.com/office/drawing/2017/model3d" xmlns:o="urn:schemas-microsoft-com:office:office" xmlns:r="http://schemas.openxmlformats.org/officeDocument/2006/relationships" xmlns:m="http://schemas.openxmlformats.org/officeDocument/2006/math" xmlns:v="urn:schemas-microsoft-com:vml" xmlns:wp14="http://schemas.microsoft.com/office/word/2010/wordprocessingDrawing" xmlns:wp="http://schemas.openxmlformats.org/drawingml/2006/wordprocessingDrawing" xmlns:w10="urn:schemas-microsoft-com:office:word" xmlns:w="http://schemas.openxmlformats.org/wordprocessingml/2006/main" xmlns:w14="http://schemas.microsoft.com/office/word/2010/wordml" xmlns:w15="http://schemas.microsoft.com/office/word/2012/wordml" xmlns:w16cex="http://schemas.microsoft.com/office/word/2018/wordml/cex" xmlns:w16cid="http://schemas.microsoft.com/office/word/2016/wordml/cid" xmlns:w16="http://schemas.microsoft.com/office/word/2018/wordml" xmlns:w16se="http://schemas.microsoft.com/office/word/2015/wordml/symex" xmlns:wpg="http://schemas.microsoft.com/office/word/2010/wordprocessingGroup" xmlns:wpi="http://schemas.microsoft.com/office/word/2010/wordprocessingInk" xmlns:wne="http://schemas.microsoft.com/office/word/2006/wordml" xmlns:wps="http://schemas.microsoft.com/office/word/2010/wordprocessingShape" mc:Ignorable="w14 w15 w16se w16cid w16 w16cex wp14">
   <w:p>
     <w:pPr>
       <w:pStyle w:val="Topptekst"/>
@@ -632,7 +632,7 @@
 </file>
 
 <file path=word/numbering.xml><?xml version="1.0" encoding="utf-8"?>
-<w:numbering xmlns:wpc="http://schemas.microsoft.com/office/word/2010/wordprocessingCanvas" xmlns:cx="http://schemas.microsoft.com/office/drawing/2014/chartex" xmlns:cx1="http://schemas.microsoft.com/office/drawing/2015/9/8/chartex" xmlns:cx2="http://schemas.microsoft.com/office/drawing/2015/10/21/chartex" xmlns:cx3="http://schemas.microsoft.com/office/drawing/2016/5/9/chartex" xmlns:cx4="http://schemas.microsoft.com/office/drawing/2016/5/10/chartex" xmlns:cx5="http://schemas.microsoft.com/office/drawing/2016/5/11/chartex" xmlns:cx6="http://schemas.microsoft.com/office/drawing/2016/5/12/chartex" xmlns:cx7="http://schemas.microsoft.com/office/drawing/2016/5/13/chartex" xmlns:cx8="http://schemas.microsoft.com/office/drawing/2016/5/14/chartex" xmlns:mc="http://schemas.openxmlformats.org/markup-compatibility/2006" xmlns:aink="http://schemas.microsoft.com/office/drawing/2016/ink" xmlns:am3d="http://schemas.microsoft.com/office/drawing/2017/model3d" xmlns:o="urn:schemas-microsoft-com:office:office" xmlns:r="http://schemas.openxmlformats.org/officeDocument/2006/relationships" xmlns:m="http://schemas.openxmlformats.org/officeDocument/2006/math" xmlns:v="urn:schemas-microsoft-com:vml" xmlns:wp14="http://schemas.microsoft.com/office/word/2010/wordprocessingDrawing" xmlns:wp="http://schemas.openxmlformats.org/drawingml/2006/wordprocessingDrawing" xmlns:w10="urn:schemas-microsoft-com:office:word" xmlns:w="http://schemas.openxmlformats.org/wordprocessingml/2006/main" xmlns:w14="http://schemas.microsoft.com/office/word/2010/wordml" xmlns:w15="http://schemas.microsoft.com/office/word/2012/wordml" xmlns:w16cid="http://schemas.microsoft.com/office/word/2016/wordml/cid" xmlns:w16se="http://schemas.microsoft.com/office/word/2015/wordml/symex" xmlns:wpg="http://schemas.microsoft.com/office/word/2010/wordprocessingGroup" xmlns:wpi="http://schemas.microsoft.com/office/word/2010/wordprocessingInk" xmlns:wne="http://schemas.microsoft.com/office/word/2006/wordml" xmlns:wps="http://schemas.microsoft.com/office/word/2010/wordprocessingShape" mc:Ignorable="w14 w15 w16se w16cid wp14">
+<w:numbering xmlns:wpc="http://schemas.microsoft.com/office/word/2010/wordprocessingCanvas" xmlns:cx="http://schemas.microsoft.com/office/drawing/2014/chartex" xmlns:cx1="http://schemas.microsoft.com/office/drawing/2015/9/8/chartex" xmlns:cx2="http://schemas.microsoft.com/office/drawing/2015/10/21/chartex" xmlns:cx3="http://schemas.microsoft.com/office/drawing/2016/5/9/chartex" xmlns:cx4="http://schemas.microsoft.com/office/drawing/2016/5/10/chartex" xmlns:cx5="http://schemas.microsoft.com/office/drawing/2016/5/11/chartex" xmlns:cx6="http://schemas.microsoft.com/office/drawing/2016/5/12/chartex" xmlns:cx7="http://schemas.microsoft.com/office/drawing/2016/5/13/chartex" xmlns:cx8="http://schemas.microsoft.com/office/drawing/2016/5/14/chartex" xmlns:mc="http://schemas.openxmlformats.org/markup-compatibility/2006" xmlns:aink="http://schemas.microsoft.com/office/drawing/2016/ink" xmlns:am3d="http://schemas.microsoft.com/office/drawing/2017/model3d" xmlns:o="urn:schemas-microsoft-com:office:office" xmlns:r="http://schemas.openxmlformats.org/officeDocument/2006/relationships" xmlns:m="http://schemas.openxmlformats.org/officeDocument/2006/math" xmlns:v="urn:schemas-microsoft-com:vml" xmlns:wp14="http://schemas.microsoft.com/office/word/2010/wordprocessingDrawing" xmlns:wp="http://schemas.openxmlformats.org/drawingml/2006/wordprocessingDrawing" xmlns:w10="urn:schemas-microsoft-com:office:word" xmlns:w="http://schemas.openxmlformats.org/wordprocessingml/2006/main" xmlns:w14="http://schemas.microsoft.com/office/word/2010/wordml" xmlns:w15="http://schemas.microsoft.com/office/word/2012/wordml" xmlns:w16cex="http://schemas.microsoft.com/office/word/2018/wordml/cex" xmlns:w16cid="http://schemas.microsoft.com/office/word/2016/wordml/cid" xmlns:w16="http://schemas.microsoft.com/office/word/2018/wordml" xmlns:w16se="http://schemas.microsoft.com/office/word/2015/wordml/symex" xmlns:wpg="http://schemas.microsoft.com/office/word/2010/wordprocessingGroup" xmlns:wpi="http://schemas.microsoft.com/office/word/2010/wordprocessingInk" xmlns:wne="http://schemas.microsoft.com/office/word/2006/wordml" xmlns:wps="http://schemas.microsoft.com/office/word/2010/wordprocessingShape" mc:Ignorable="w14 w15 w16se w16cid w16 w16cex wp14">
   <w:abstractNum w:abstractNumId="0" w15:restartNumberingAfterBreak="0">
     <w:nsid w:val="6E1869EC"/>
     <w:multiLevelType w:val="hybridMultilevel"/>
@@ -757,7 +757,7 @@
 </file>
 
 <file path=word/styles.xml><?xml version="1.0" encoding="utf-8"?>
-<w:styles xmlns:mc="http://schemas.openxmlformats.org/markup-compatibility/2006" xmlns:r="http://schemas.openxmlformats.org/officeDocument/2006/relationships" xmlns:w="http://schemas.openxmlformats.org/wordprocessingml/2006/main" xmlns:w14="http://schemas.microsoft.com/office/word/2010/wordml" xmlns:w15="http://schemas.microsoft.com/office/word/2012/wordml" xmlns:w16cid="http://schemas.microsoft.com/office/word/2016/wordml/cid" xmlns:w16se="http://schemas.microsoft.com/office/word/2015/wordml/symex" mc:Ignorable="w14 w15 w16se w16cid">
+<w:styles xmlns:mc="http://schemas.openxmlformats.org/markup-compatibility/2006" xmlns:r="http://schemas.openxmlformats.org/officeDocument/2006/relationships" xmlns:w="http://schemas.openxmlformats.org/wordprocessingml/2006/main" xmlns:w14="http://schemas.microsoft.com/office/word/2010/wordml" xmlns:w15="http://schemas.microsoft.com/office/word/2012/wordml" xmlns:w16cex="http://schemas.microsoft.com/office/word/2018/wordml/cex" xmlns:w16cid="http://schemas.microsoft.com/office/word/2016/wordml/cid" xmlns:w16="http://schemas.microsoft.com/office/word/2018/wordml" xmlns:w16se="http://schemas.microsoft.com/office/word/2015/wordml/symex" mc:Ignorable="w14 w15 w16se w16cid w16 w16cex">
   <w:docDefaults>
     <w:rPrDefault>
       <w:rPr>
@@ -879,6 +879,7 @@
     <w:lsdException w:name="HTML Sample" w:semiHidden="1" w:unhideWhenUsed="1"/>
     <w:lsdException w:name="HTML Typewriter" w:semiHidden="1" w:unhideWhenUsed="1"/>
     <w:lsdException w:name="HTML Variable" w:semiHidden="1" w:unhideWhenUsed="1"/>
+    <w:lsdException w:name="Normal Table" w:semiHidden="1" w:unhideWhenUsed="1"/>
     <w:lsdException w:name="annotation subject" w:semiHidden="1" w:unhideWhenUsed="1"/>
     <w:lsdException w:name="No List" w:semiHidden="1" w:unhideWhenUsed="1"/>
     <w:lsdException w:name="Outline List 1" w:semiHidden="1" w:unhideWhenUsed="1"/>
@@ -925,8 +926,10 @@
     <w:lsdException w:name="Table Subtle 2" w:semiHidden="1" w:unhideWhenUsed="1"/>
     <w:lsdException w:name="Table Web 1" w:semiHidden="1" w:unhideWhenUsed="1"/>
     <w:lsdException w:name="Table Web 2" w:semiHidden="1" w:unhideWhenUsed="1"/>
+    <w:lsdException w:name="Table Web 3" w:semiHidden="1" w:unhideWhenUsed="1"/>
     <w:lsdException w:name="Balloon Text" w:semiHidden="1" w:unhideWhenUsed="1"/>
     <w:lsdException w:name="Table Grid" w:uiPriority="39"/>
+    <w:lsdException w:name="Table Theme" w:semiHidden="1" w:unhideWhenUsed="1"/>
     <w:lsdException w:name="Placeholder Text" w:semiHidden="1"/>
     <w:lsdException w:name="No Spacing" w:semiHidden="1" w:uiPriority="1" w:qFormat="1"/>
     <w:lsdException w:name="Light Shading" w:uiPriority="60"/>
@@ -1672,34 +1675,6 @@
 </file>
 
 <file path=customXml/item1.xml><?xml version="1.0" encoding="utf-8"?>
-<p:properties xmlns:p="http://schemas.microsoft.com/office/2006/metadata/properties" xmlns:xsi="http://www.w3.org/2001/XMLSchema-instance" xmlns:pc="http://schemas.microsoft.com/office/infopath/2007/PartnerControls">
-  <documentManagement>
-    <SharedWithUsers xmlns="bae9230b-e9a8-4b5c-aa6a-eb751bd813a8">
-      <UserInfo>
-        <DisplayName>Saxrud, Jorunn Hollerud</DisplayName>
-        <AccountId>269</AccountId>
-        <AccountType/>
-      </UserInfo>
-    </SharedWithUsers>
-  </documentManagement>
-</p:properties>
-</file>
-
-<file path=customXml/item2.xml><?xml version="1.0" encoding="utf-8"?>
-<root>
-</root>
-</file>
-
-<file path=customXml/item3.xml><?xml version="1.0" encoding="utf-8"?>
-<?mso-contentType ?>
-<FormTemplates xmlns="http://schemas.microsoft.com/sharepoint/v3/contenttype/forms">
-  <Display>DocumentLibraryForm</Display>
-  <Edit>DocumentLibraryForm</Edit>
-  <New>DocumentLibraryForm</New>
-</FormTemplates>
-</file>
-
-<file path=customXml/item4.xml><?xml version="1.0" encoding="utf-8"?>
 <ct:contentTypeSchema xmlns:ct="http://schemas.microsoft.com/office/2006/metadata/contentType" xmlns:ma="http://schemas.microsoft.com/office/2006/metadata/properties/metaAttributes" ct:_="" ma:_="" ma:contentTypeName="Dokument" ma:contentTypeID="0x010100CD6ECB3AD42212489CD38D2117876788" ma:contentTypeVersion="4" ma:contentTypeDescription="Opprett et nytt dokument." ma:contentTypeScope="" ma:versionID="7fe8321b44f57df1a93a8609a139c72e">
   <xsd:schema xmlns:xsd="http://www.w3.org/2001/XMLSchema" xmlns:xs="http://www.w3.org/2001/XMLSchema" xmlns:p="http://schemas.microsoft.com/office/2006/metadata/properties" xmlns:ns2="8b1b55f8-9fa9-409c-8c34-7642b545c301" xmlns:ns3="bae9230b-e9a8-4b5c-aa6a-eb751bd813a8" targetNamespace="http://schemas.microsoft.com/office/2006/metadata/properties" ma:root="true" ma:fieldsID="a0918ad2fa8909106a1a50dae007c683" ns2:_="" ns3:_="">
     <xsd:import namespace="8b1b55f8-9fa9-409c-8c34-7642b545c301"/>
@@ -1864,37 +1839,73 @@
 </ct:contentTypeSchema>
 </file>
 
+<file path=customXml/item2.xml><?xml version="1.0" encoding="utf-8"?>
+<p:properties xmlns:p="http://schemas.microsoft.com/office/2006/metadata/properties" xmlns:xsi="http://www.w3.org/2001/XMLSchema-instance" xmlns:pc="http://schemas.microsoft.com/office/infopath/2007/PartnerControls">
+  <documentManagement>
+    <SharedWithUsers xmlns="bae9230b-e9a8-4b5c-aa6a-eb751bd813a8">
+      <UserInfo>
+        <DisplayName>Saxrud, Jorunn Hollerud</DisplayName>
+        <AccountId>269</AccountId>
+        <AccountType/>
+      </UserInfo>
+    </SharedWithUsers>
+  </documentManagement>
+</p:properties>
+</file>
+
+<file path=customXml/item3.xml><?xml version="1.0" encoding="utf-8"?>
+<root>
+</root>
+</file>
+
+<file path=customXml/item4.xml><?xml version="1.0" encoding="utf-8"?>
+<?mso-contentType ?>
+<FormTemplates xmlns="http://schemas.microsoft.com/sharepoint/v3/contenttype/forms">
+  <Display>DocumentLibraryForm</Display>
+  <Edit>DocumentLibraryForm</Edit>
+  <New>DocumentLibraryForm</New>
+</FormTemplates>
+</file>
+
 <file path=customXml/itemProps1.xml><?xml version="1.0" encoding="utf-8"?>
-<ds:datastoreItem xmlns:ds="http://schemas.openxmlformats.org/officeDocument/2006/customXml" ds:itemID="{651A58A7-F786-4B90-8093-C974FFAD2210}">
+<ds:datastoreItem xmlns:ds="http://schemas.openxmlformats.org/officeDocument/2006/customXml" ds:itemID="{89C9982A-A3B5-4D35-BFB1-38FD229B969B}">
   <ds:schemaRefs>
+    <ds:schemaRef ds:uri="http://schemas.microsoft.com/office/2006/metadata/contentType"/>
+    <ds:schemaRef ds:uri="http://schemas.microsoft.com/office/2006/metadata/properties/metaAttributes"/>
+    <ds:schemaRef ds:uri="http://www.w3.org/2001/XMLSchema"/>
+    <ds:schemaRef ds:uri="http://schemas.microsoft.com/office/2006/metadata/properties"/>
+    <ds:schemaRef ds:uri="8b1b55f8-9fa9-409c-8c34-7642b545c301"/>
+    <ds:schemaRef ds:uri="bae9230b-e9a8-4b5c-aa6a-eb751bd813a8"/>
     <ds:schemaRef ds:uri="http://schemas.microsoft.com/office/2006/documentManagement/types"/>
     <ds:schemaRef ds:uri="http://schemas.microsoft.com/office/infopath/2007/PartnerControls"/>
+    <ds:schemaRef ds:uri="http://schemas.openxmlformats.org/package/2006/metadata/core-properties"/>
     <ds:schemaRef ds:uri="http://purl.org/dc/elements/1.1/"/>
-    <ds:schemaRef ds:uri="http://schemas.openxmlformats.org/package/2006/metadata/core-properties"/>
-    <ds:schemaRef ds:uri="fd937500-a2a4-4ab5-93a2-19fc361d7968"/>
-    <ds:schemaRef ds:uri="http://schemas.microsoft.com/office/2006/metadata/properties"/>
-    <ds:schemaRef ds:uri="http://www.w3.org/XML/1998/namespace"/>
-    <ds:schemaRef ds:uri="2355f221-d3d3-4de7-8dfe-66712bdc9745"/>
-    <ds:schemaRef ds:uri="http://purl.org/dc/dcmitype/"/>
     <ds:schemaRef ds:uri="http://purl.org/dc/terms/"/>
+    <ds:schemaRef ds:uri="http://schemas.microsoft.com/internal/obd"/>
   </ds:schemaRefs>
 </ds:datastoreItem>
 </file>
 
 <file path=customXml/itemProps2.xml><?xml version="1.0" encoding="utf-8"?>
+<ds:datastoreItem xmlns:ds="http://schemas.openxmlformats.org/officeDocument/2006/customXml" ds:itemID="{651A58A7-F786-4B90-8093-C974FFAD2210}">
+  <ds:schemaRefs>
+    <ds:schemaRef ds:uri="http://schemas.microsoft.com/office/2006/metadata/properties"/>
+    <ds:schemaRef ds:uri="http://schemas.microsoft.com/office/infopath/2007/PartnerControls"/>
+    <ds:schemaRef ds:uri="bae9230b-e9a8-4b5c-aa6a-eb751bd813a8"/>
+  </ds:schemaRefs>
+</ds:datastoreItem>
+</file>
+
+<file path=customXml/itemProps3.xml><?xml version="1.0" encoding="utf-8"?>
 <ds:datastoreItem xmlns:ds="http://schemas.openxmlformats.org/officeDocument/2006/customXml" ds:itemID="{0F9B369B-CCEA-4D8F-9E4F-1534FE2AD680}">
   <ds:schemaRefs/>
 </ds:datastoreItem>
 </file>
 
-<file path=customXml/itemProps3.xml><?xml version="1.0" encoding="utf-8"?>
+<file path=customXml/itemProps4.xml><?xml version="1.0" encoding="utf-8"?>
 <ds:datastoreItem xmlns:ds="http://schemas.openxmlformats.org/officeDocument/2006/customXml" ds:itemID="{1F8640BB-CD4E-4767-B2D5-DD861820AFE6}">
   <ds:schemaRefs>
     <ds:schemaRef ds:uri="http://schemas.microsoft.com/sharepoint/v3/contenttype/forms"/>
   </ds:schemaRefs>
 </ds:datastoreItem>
-</file>
-
-<file path=customXml/itemProps4.xml><?xml version="1.0" encoding="utf-8"?>
-<ds:datastoreItem xmlns:ds="http://schemas.openxmlformats.org/officeDocument/2006/customXml" ds:itemID="{89C9982A-A3B5-4D35-BFB1-38FD229B969B}"/>
 </file>
</xml_diff>

<commit_message>
Preparing for merge with developer
</commit_message>
<xml_diff>
--- a/out/production/bachelorinnlandet/chapters/3.1.27.docx
+++ b/out/production/bachelorinnlandet/chapters/3.1.27.docx
@@ -1,6 +1,6 @@
 
 <file path=word/document.xml><?xml version="1.0" encoding="utf-8"?>
-<w:document xmlns:wpc="http://schemas.microsoft.com/office/word/2010/wordprocessingCanvas" xmlns:cx="http://schemas.microsoft.com/office/drawing/2014/chartex" xmlns:cx1="http://schemas.microsoft.com/office/drawing/2015/9/8/chartex" xmlns:cx2="http://schemas.microsoft.com/office/drawing/2015/10/21/chartex" xmlns:cx3="http://schemas.microsoft.com/office/drawing/2016/5/9/chartex" xmlns:cx4="http://schemas.microsoft.com/office/drawing/2016/5/10/chartex" xmlns:cx5="http://schemas.microsoft.com/office/drawing/2016/5/11/chartex" xmlns:cx6="http://schemas.microsoft.com/office/drawing/2016/5/12/chartex" xmlns:cx7="http://schemas.microsoft.com/office/drawing/2016/5/13/chartex" xmlns:cx8="http://schemas.microsoft.com/office/drawing/2016/5/14/chartex" xmlns:mc="http://schemas.openxmlformats.org/markup-compatibility/2006" xmlns:aink="http://schemas.microsoft.com/office/drawing/2016/ink" xmlns:am3d="http://schemas.microsoft.com/office/drawing/2017/model3d" xmlns:o="urn:schemas-microsoft-com:office:office" xmlns:r="http://schemas.openxmlformats.org/officeDocument/2006/relationships" xmlns:m="http://schemas.openxmlformats.org/officeDocument/2006/math" xmlns:v="urn:schemas-microsoft-com:vml" xmlns:wp14="http://schemas.microsoft.com/office/word/2010/wordprocessingDrawing" xmlns:wp="http://schemas.openxmlformats.org/drawingml/2006/wordprocessingDrawing" xmlns:w10="urn:schemas-microsoft-com:office:word" xmlns:w="http://schemas.openxmlformats.org/wordprocessingml/2006/main" xmlns:w14="http://schemas.microsoft.com/office/word/2010/wordml" xmlns:w15="http://schemas.microsoft.com/office/word/2012/wordml" xmlns:w16cid="http://schemas.microsoft.com/office/word/2016/wordml/cid" xmlns:w16se="http://schemas.microsoft.com/office/word/2015/wordml/symex" xmlns:wpg="http://schemas.microsoft.com/office/word/2010/wordprocessingGroup" xmlns:wpi="http://schemas.microsoft.com/office/word/2010/wordprocessingInk" xmlns:wne="http://schemas.microsoft.com/office/word/2006/wordml" xmlns:wps="http://schemas.microsoft.com/office/word/2010/wordprocessingShape" mc:Ignorable="w14 w15 w16se w16cid wp14">
+<w:document xmlns:wpc="http://schemas.microsoft.com/office/word/2010/wordprocessingCanvas" xmlns:cx="http://schemas.microsoft.com/office/drawing/2014/chartex" xmlns:cx1="http://schemas.microsoft.com/office/drawing/2015/9/8/chartex" xmlns:cx2="http://schemas.microsoft.com/office/drawing/2015/10/21/chartex" xmlns:cx3="http://schemas.microsoft.com/office/drawing/2016/5/9/chartex" xmlns:cx4="http://schemas.microsoft.com/office/drawing/2016/5/10/chartex" xmlns:cx5="http://schemas.microsoft.com/office/drawing/2016/5/11/chartex" xmlns:cx6="http://schemas.microsoft.com/office/drawing/2016/5/12/chartex" xmlns:cx7="http://schemas.microsoft.com/office/drawing/2016/5/13/chartex" xmlns:cx8="http://schemas.microsoft.com/office/drawing/2016/5/14/chartex" xmlns:mc="http://schemas.openxmlformats.org/markup-compatibility/2006" xmlns:aink="http://schemas.microsoft.com/office/drawing/2016/ink" xmlns:am3d="http://schemas.microsoft.com/office/drawing/2017/model3d" xmlns:o="urn:schemas-microsoft-com:office:office" xmlns:r="http://schemas.openxmlformats.org/officeDocument/2006/relationships" xmlns:m="http://schemas.openxmlformats.org/officeDocument/2006/math" xmlns:v="urn:schemas-microsoft-com:vml" xmlns:wp14="http://schemas.microsoft.com/office/word/2010/wordprocessingDrawing" xmlns:wp="http://schemas.openxmlformats.org/drawingml/2006/wordprocessingDrawing" xmlns:w10="urn:schemas-microsoft-com:office:word" xmlns:w="http://schemas.openxmlformats.org/wordprocessingml/2006/main" xmlns:w14="http://schemas.microsoft.com/office/word/2010/wordml" xmlns:w15="http://schemas.microsoft.com/office/word/2012/wordml" xmlns:w16cex="http://schemas.microsoft.com/office/word/2018/wordml/cex" xmlns:w16cid="http://schemas.microsoft.com/office/word/2016/wordml/cid" xmlns:w16="http://schemas.microsoft.com/office/word/2018/wordml" xmlns:w16se="http://schemas.microsoft.com/office/word/2015/wordml/symex" xmlns:wpg="http://schemas.microsoft.com/office/word/2010/wordprocessingGroup" xmlns:wpi="http://schemas.microsoft.com/office/word/2010/wordprocessingInk" xmlns:wne="http://schemas.microsoft.com/office/word/2006/wordml" xmlns:wps="http://schemas.microsoft.com/office/word/2010/wordprocessingShape" mc:Ignorable="w14 w15 w16se w16cid w16 w16cex wp14">
   <w:body>
     <w:p>
       <w:pPr>
@@ -42,10 +42,16 @@
     </w:p>
     <w:p>
       <w:r>
-        <w:t>Alle systemID verdier skal være unike, og det kan bli et problem når de ikke er det. Heldigvis er dette enten et sjeldent eller et ellers logisk problem, som ofte trenger manuell sjekk om det finnes noe.</w:t>
-      </w:r>
-      <w:bookmarkStart w:id="0" w:name="_GoBack"/>
-      <w:bookmarkEnd w:id="0"/>
+        <w:t xml:space="preserve">Alle </w:t>
+      </w:r>
+      <w:proofErr w:type="spellStart"/>
+      <w:r>
+        <w:t>systemID</w:t>
+      </w:r>
+      <w:proofErr w:type="spellEnd"/>
+      <w:r>
+        <w:t xml:space="preserve"> verdier skal være unike, og det kan bli et problem når de ikke er det. Heldigvis er dette enten et sjeldent eller et ellers logisk problem, som ofte trenger manuell sjekk om det finnes noe.</w:t>
+      </w:r>
     </w:p>
     <w:p/>
     <w:p>
@@ -77,13 +83,14 @@
       </w:r>
     </w:p>
     <w:p>
-      <w:pPr>
-        <w:pBdr>
-          <w:bottom w:val="single" w:sz="4" w:space="1" w:color="auto"/>
-        </w:pBdr>
-      </w:pPr>
       <w:r>
         <w:t>Ingen avvik på systemidentifikasjoner er funnet.</w:t>
+      </w:r>
+    </w:p>
+    <w:p/>
+    <w:p>
+      <w:r>
+        <w:t>AND/OR</w:t>
       </w:r>
     </w:p>
     <w:p/>
@@ -96,31 +103,17 @@
           <w:b/>
           <w:u w:val="single"/>
         </w:rPr>
-        <w:t>ANTALL</w:t>
+        <w:t>ANTALLBESKRIVELSER</w:t>
+      </w:r>
+      <w:r>
+        <w:t xml:space="preserve"> dokumentbeskrivelser. Disse samsvarer med ‘‘N5. 34 – Dokumentfiler med referanse fra mer enn ett objekt’’, som også finner </w:t>
       </w:r>
       <w:r>
         <w:rPr>
           <w:b/>
           <w:u w:val="single"/>
         </w:rPr>
-        <w:t>BESKRIVELSER</w:t>
-      </w:r>
-      <w:r>
-        <w:t xml:space="preserve"> dokumentbeskrivelser. Disse samsvarer med ‘‘N5. 34 – Dokumentfiler med referanse fra mer enn ett objekt’’, som også finner </w:t>
-      </w:r>
-      <w:r>
-        <w:rPr>
-          <w:b/>
-          <w:u w:val="single"/>
-        </w:rPr>
-        <w:t>ANTALL</w:t>
-      </w:r>
-      <w:r>
-        <w:rPr>
-          <w:b/>
-          <w:u w:val="single"/>
-        </w:rPr>
-        <w:t>BESKRIVELSER</w:t>
+        <w:t>ANTALLBESKRIVELSER</w:t>
       </w:r>
       <w:r>
         <w:t xml:space="preserve"> slike. </w:t>
@@ -128,11 +121,6 @@
     </w:p>
     <w:p/>
     <w:p>
-      <w:pPr>
-        <w:pBdr>
-          <w:bottom w:val="single" w:sz="4" w:space="1" w:color="auto"/>
-        </w:pBdr>
-      </w:pPr>
       <w:r>
         <w:rPr>
           <w:b/>
@@ -142,6 +130,12 @@
       </w:r>
       <w:r>
         <w:t>: Avviket anses å ha lite innvirkning på uttrekket, og godtas.</w:t>
+      </w:r>
+    </w:p>
+    <w:p/>
+    <w:p>
+      <w:r>
+        <w:t>AND/OR</w:t>
       </w:r>
     </w:p>
     <w:p/>
@@ -150,16 +144,14 @@
         <w:rPr>
           <w:b/>
           <w:bCs/>
-          <w:u w:val="single"/>
         </w:rPr>
       </w:pPr>
       <w:r>
         <w:rPr>
           <w:b/>
           <w:bCs/>
-          <w:u w:val="single"/>
         </w:rPr>
-        <w:t>KREVER MANUELL KONTROLL</w:t>
+        <w:t>Krever Manuell kontroll</w:t>
       </w:r>
     </w:p>
     <w:p>
@@ -184,7 +176,15 @@
         <w:t>ANTALLSPESIALARKIVDELER</w:t>
       </w:r>
       <w:r>
-        <w:t xml:space="preserve"> arkivdelene med K-kode i fellesklasse og fagklasse. Stikkprøver har også vist at disse er direkte kopier av hverandre, og er også like i titler, beskrivelser, osv.</w:t>
+        <w:t xml:space="preserve"> arkivdelene med K-kode i </w:t>
+      </w:r>
+      <w:proofErr w:type="spellStart"/>
+      <w:r>
+        <w:t>fellesklasse</w:t>
+      </w:r>
+      <w:proofErr w:type="spellEnd"/>
+      <w:r>
+        <w:t xml:space="preserve"> og fagklasse. Stikkprøver har også vist at disse er direkte kopier av hverandre, og er også like i titler, beskrivelser, osv.</w:t>
       </w:r>
     </w:p>
     <w:p/>
@@ -217,7 +217,7 @@
 </file>
 
 <file path=word/endnotes.xml><?xml version="1.0" encoding="utf-8"?>
-<w:endnotes xmlns:wpc="http://schemas.microsoft.com/office/word/2010/wordprocessingCanvas" xmlns:cx="http://schemas.microsoft.com/office/drawing/2014/chartex" xmlns:cx1="http://schemas.microsoft.com/office/drawing/2015/9/8/chartex" xmlns:cx2="http://schemas.microsoft.com/office/drawing/2015/10/21/chartex" xmlns:cx3="http://schemas.microsoft.com/office/drawing/2016/5/9/chartex" xmlns:cx4="http://schemas.microsoft.com/office/drawing/2016/5/10/chartex" xmlns:cx5="http://schemas.microsoft.com/office/drawing/2016/5/11/chartex" xmlns:cx6="http://schemas.microsoft.com/office/drawing/2016/5/12/chartex" xmlns:cx7="http://schemas.microsoft.com/office/drawing/2016/5/13/chartex" xmlns:cx8="http://schemas.microsoft.com/office/drawing/2016/5/14/chartex" xmlns:mc="http://schemas.openxmlformats.org/markup-compatibility/2006" xmlns:aink="http://schemas.microsoft.com/office/drawing/2016/ink" xmlns:am3d="http://schemas.microsoft.com/office/drawing/2017/model3d" xmlns:o="urn:schemas-microsoft-com:office:office" xmlns:r="http://schemas.openxmlformats.org/officeDocument/2006/relationships" xmlns:m="http://schemas.openxmlformats.org/officeDocument/2006/math" xmlns:v="urn:schemas-microsoft-com:vml" xmlns:wp14="http://schemas.microsoft.com/office/word/2010/wordprocessingDrawing" xmlns:wp="http://schemas.openxmlformats.org/drawingml/2006/wordprocessingDrawing" xmlns:w10="urn:schemas-microsoft-com:office:word" xmlns:w="http://schemas.openxmlformats.org/wordprocessingml/2006/main" xmlns:w14="http://schemas.microsoft.com/office/word/2010/wordml" xmlns:w15="http://schemas.microsoft.com/office/word/2012/wordml" xmlns:w16cid="http://schemas.microsoft.com/office/word/2016/wordml/cid" xmlns:w16se="http://schemas.microsoft.com/office/word/2015/wordml/symex" xmlns:wpg="http://schemas.microsoft.com/office/word/2010/wordprocessingGroup" xmlns:wpi="http://schemas.microsoft.com/office/word/2010/wordprocessingInk" xmlns:wne="http://schemas.microsoft.com/office/word/2006/wordml" xmlns:wps="http://schemas.microsoft.com/office/word/2010/wordprocessingShape" mc:Ignorable="w14 w15 w16se w16cid wp14">
+<w:endnotes xmlns:wpc="http://schemas.microsoft.com/office/word/2010/wordprocessingCanvas" xmlns:cx="http://schemas.microsoft.com/office/drawing/2014/chartex" xmlns:cx1="http://schemas.microsoft.com/office/drawing/2015/9/8/chartex" xmlns:cx2="http://schemas.microsoft.com/office/drawing/2015/10/21/chartex" xmlns:cx3="http://schemas.microsoft.com/office/drawing/2016/5/9/chartex" xmlns:cx4="http://schemas.microsoft.com/office/drawing/2016/5/10/chartex" xmlns:cx5="http://schemas.microsoft.com/office/drawing/2016/5/11/chartex" xmlns:cx6="http://schemas.microsoft.com/office/drawing/2016/5/12/chartex" xmlns:cx7="http://schemas.microsoft.com/office/drawing/2016/5/13/chartex" xmlns:cx8="http://schemas.microsoft.com/office/drawing/2016/5/14/chartex" xmlns:mc="http://schemas.openxmlformats.org/markup-compatibility/2006" xmlns:aink="http://schemas.microsoft.com/office/drawing/2016/ink" xmlns:am3d="http://schemas.microsoft.com/office/drawing/2017/model3d" xmlns:o="urn:schemas-microsoft-com:office:office" xmlns:r="http://schemas.openxmlformats.org/officeDocument/2006/relationships" xmlns:m="http://schemas.openxmlformats.org/officeDocument/2006/math" xmlns:v="urn:schemas-microsoft-com:vml" xmlns:wp14="http://schemas.microsoft.com/office/word/2010/wordprocessingDrawing" xmlns:wp="http://schemas.openxmlformats.org/drawingml/2006/wordprocessingDrawing" xmlns:w10="urn:schemas-microsoft-com:office:word" xmlns:w="http://schemas.openxmlformats.org/wordprocessingml/2006/main" xmlns:w14="http://schemas.microsoft.com/office/word/2010/wordml" xmlns:w15="http://schemas.microsoft.com/office/word/2012/wordml" xmlns:w16cex="http://schemas.microsoft.com/office/word/2018/wordml/cex" xmlns:w16cid="http://schemas.microsoft.com/office/word/2016/wordml/cid" xmlns:w16="http://schemas.microsoft.com/office/word/2018/wordml" xmlns:w16se="http://schemas.microsoft.com/office/word/2015/wordml/symex" xmlns:wpg="http://schemas.microsoft.com/office/word/2010/wordprocessingGroup" xmlns:wpi="http://schemas.microsoft.com/office/word/2010/wordprocessingInk" xmlns:wne="http://schemas.microsoft.com/office/word/2006/wordml" xmlns:wps="http://schemas.microsoft.com/office/word/2010/wordprocessingShape" mc:Ignorable="w14 w15 w16se w16cid w16 w16cex wp14">
   <w:endnote w:type="separator" w:id="-1">
     <w:p>
       <w:r>
@@ -236,7 +236,7 @@
 </file>
 
 <file path=word/footer1.xml><?xml version="1.0" encoding="utf-8"?>
-<w:ftr xmlns:wpc="http://schemas.microsoft.com/office/word/2010/wordprocessingCanvas" xmlns:cx="http://schemas.microsoft.com/office/drawing/2014/chartex" xmlns:cx1="http://schemas.microsoft.com/office/drawing/2015/9/8/chartex" xmlns:cx2="http://schemas.microsoft.com/office/drawing/2015/10/21/chartex" xmlns:cx3="http://schemas.microsoft.com/office/drawing/2016/5/9/chartex" xmlns:cx4="http://schemas.microsoft.com/office/drawing/2016/5/10/chartex" xmlns:cx5="http://schemas.microsoft.com/office/drawing/2016/5/11/chartex" xmlns:cx6="http://schemas.microsoft.com/office/drawing/2016/5/12/chartex" xmlns:cx7="http://schemas.microsoft.com/office/drawing/2016/5/13/chartex" xmlns:cx8="http://schemas.microsoft.com/office/drawing/2016/5/14/chartex" xmlns:mc="http://schemas.openxmlformats.org/markup-compatibility/2006" xmlns:aink="http://schemas.microsoft.com/office/drawing/2016/ink" xmlns:am3d="http://schemas.microsoft.com/office/drawing/2017/model3d" xmlns:o="urn:schemas-microsoft-com:office:office" xmlns:r="http://schemas.openxmlformats.org/officeDocument/2006/relationships" xmlns:m="http://schemas.openxmlformats.org/officeDocument/2006/math" xmlns:v="urn:schemas-microsoft-com:vml" xmlns:wp14="http://schemas.microsoft.com/office/word/2010/wordprocessingDrawing" xmlns:wp="http://schemas.openxmlformats.org/drawingml/2006/wordprocessingDrawing" xmlns:w10="urn:schemas-microsoft-com:office:word" xmlns:w="http://schemas.openxmlformats.org/wordprocessingml/2006/main" xmlns:w14="http://schemas.microsoft.com/office/word/2010/wordml" xmlns:w15="http://schemas.microsoft.com/office/word/2012/wordml" xmlns:w16cid="http://schemas.microsoft.com/office/word/2016/wordml/cid" xmlns:w16se="http://schemas.microsoft.com/office/word/2015/wordml/symex" xmlns:wpg="http://schemas.microsoft.com/office/word/2010/wordprocessingGroup" xmlns:wpi="http://schemas.microsoft.com/office/word/2010/wordprocessingInk" xmlns:wne="http://schemas.microsoft.com/office/word/2006/wordml" xmlns:wps="http://schemas.microsoft.com/office/word/2010/wordprocessingShape" mc:Ignorable="w14 w15 w16se w16cid wp14">
+<w:ftr xmlns:wpc="http://schemas.microsoft.com/office/word/2010/wordprocessingCanvas" xmlns:cx="http://schemas.microsoft.com/office/drawing/2014/chartex" xmlns:cx1="http://schemas.microsoft.com/office/drawing/2015/9/8/chartex" xmlns:cx2="http://schemas.microsoft.com/office/drawing/2015/10/21/chartex" xmlns:cx3="http://schemas.microsoft.com/office/drawing/2016/5/9/chartex" xmlns:cx4="http://schemas.microsoft.com/office/drawing/2016/5/10/chartex" xmlns:cx5="http://schemas.microsoft.com/office/drawing/2016/5/11/chartex" xmlns:cx6="http://schemas.microsoft.com/office/drawing/2016/5/12/chartex" xmlns:cx7="http://schemas.microsoft.com/office/drawing/2016/5/13/chartex" xmlns:cx8="http://schemas.microsoft.com/office/drawing/2016/5/14/chartex" xmlns:mc="http://schemas.openxmlformats.org/markup-compatibility/2006" xmlns:aink="http://schemas.microsoft.com/office/drawing/2016/ink" xmlns:am3d="http://schemas.microsoft.com/office/drawing/2017/model3d" xmlns:o="urn:schemas-microsoft-com:office:office" xmlns:r="http://schemas.openxmlformats.org/officeDocument/2006/relationships" xmlns:m="http://schemas.openxmlformats.org/officeDocument/2006/math" xmlns:v="urn:schemas-microsoft-com:vml" xmlns:wp14="http://schemas.microsoft.com/office/word/2010/wordprocessingDrawing" xmlns:wp="http://schemas.openxmlformats.org/drawingml/2006/wordprocessingDrawing" xmlns:w10="urn:schemas-microsoft-com:office:word" xmlns:w="http://schemas.openxmlformats.org/wordprocessingml/2006/main" xmlns:w14="http://schemas.microsoft.com/office/word/2010/wordml" xmlns:w15="http://schemas.microsoft.com/office/word/2012/wordml" xmlns:w16cex="http://schemas.microsoft.com/office/word/2018/wordml/cex" xmlns:w16cid="http://schemas.microsoft.com/office/word/2016/wordml/cid" xmlns:w16="http://schemas.microsoft.com/office/word/2018/wordml" xmlns:w16se="http://schemas.microsoft.com/office/word/2015/wordml/symex" xmlns:wpg="http://schemas.microsoft.com/office/word/2010/wordprocessingGroup" xmlns:wpi="http://schemas.microsoft.com/office/word/2010/wordprocessingInk" xmlns:wne="http://schemas.microsoft.com/office/word/2006/wordml" xmlns:wps="http://schemas.microsoft.com/office/word/2010/wordprocessingShape" mc:Ignorable="w14 w15 w16se w16cid w16 w16cex wp14">
   <w:p>
     <w:pPr>
       <w:pStyle w:val="Bunntekst"/>
@@ -246,7 +246,7 @@
 </file>
 
 <file path=word/footer2.xml><?xml version="1.0" encoding="utf-8"?>
-<w:ftr xmlns:wpc="http://schemas.microsoft.com/office/word/2010/wordprocessingCanvas" xmlns:cx="http://schemas.microsoft.com/office/drawing/2014/chartex" xmlns:cx1="http://schemas.microsoft.com/office/drawing/2015/9/8/chartex" xmlns:cx2="http://schemas.microsoft.com/office/drawing/2015/10/21/chartex" xmlns:cx3="http://schemas.microsoft.com/office/drawing/2016/5/9/chartex" xmlns:cx4="http://schemas.microsoft.com/office/drawing/2016/5/10/chartex" xmlns:cx5="http://schemas.microsoft.com/office/drawing/2016/5/11/chartex" xmlns:cx6="http://schemas.microsoft.com/office/drawing/2016/5/12/chartex" xmlns:cx7="http://schemas.microsoft.com/office/drawing/2016/5/13/chartex" xmlns:cx8="http://schemas.microsoft.com/office/drawing/2016/5/14/chartex" xmlns:mc="http://schemas.openxmlformats.org/markup-compatibility/2006" xmlns:aink="http://schemas.microsoft.com/office/drawing/2016/ink" xmlns:am3d="http://schemas.microsoft.com/office/drawing/2017/model3d" xmlns:o="urn:schemas-microsoft-com:office:office" xmlns:r="http://schemas.openxmlformats.org/officeDocument/2006/relationships" xmlns:m="http://schemas.openxmlformats.org/officeDocument/2006/math" xmlns:v="urn:schemas-microsoft-com:vml" xmlns:wp14="http://schemas.microsoft.com/office/word/2010/wordprocessingDrawing" xmlns:wp="http://schemas.openxmlformats.org/drawingml/2006/wordprocessingDrawing" xmlns:w10="urn:schemas-microsoft-com:office:word" xmlns:w="http://schemas.openxmlformats.org/wordprocessingml/2006/main" xmlns:w14="http://schemas.microsoft.com/office/word/2010/wordml" xmlns:w15="http://schemas.microsoft.com/office/word/2012/wordml" xmlns:w16cid="http://schemas.microsoft.com/office/word/2016/wordml/cid" xmlns:w16se="http://schemas.microsoft.com/office/word/2015/wordml/symex" xmlns:wpg="http://schemas.microsoft.com/office/word/2010/wordprocessingGroup" xmlns:wpi="http://schemas.microsoft.com/office/word/2010/wordprocessingInk" xmlns:wne="http://schemas.microsoft.com/office/word/2006/wordml" xmlns:wps="http://schemas.microsoft.com/office/word/2010/wordprocessingShape" mc:Ignorable="w14 w15 w16se w16cid wp14">
+<w:ftr xmlns:wpc="http://schemas.microsoft.com/office/word/2010/wordprocessingCanvas" xmlns:cx="http://schemas.microsoft.com/office/drawing/2014/chartex" xmlns:cx1="http://schemas.microsoft.com/office/drawing/2015/9/8/chartex" xmlns:cx2="http://schemas.microsoft.com/office/drawing/2015/10/21/chartex" xmlns:cx3="http://schemas.microsoft.com/office/drawing/2016/5/9/chartex" xmlns:cx4="http://schemas.microsoft.com/office/drawing/2016/5/10/chartex" xmlns:cx5="http://schemas.microsoft.com/office/drawing/2016/5/11/chartex" xmlns:cx6="http://schemas.microsoft.com/office/drawing/2016/5/12/chartex" xmlns:cx7="http://schemas.microsoft.com/office/drawing/2016/5/13/chartex" xmlns:cx8="http://schemas.microsoft.com/office/drawing/2016/5/14/chartex" xmlns:mc="http://schemas.openxmlformats.org/markup-compatibility/2006" xmlns:aink="http://schemas.microsoft.com/office/drawing/2016/ink" xmlns:am3d="http://schemas.microsoft.com/office/drawing/2017/model3d" xmlns:o="urn:schemas-microsoft-com:office:office" xmlns:r="http://schemas.openxmlformats.org/officeDocument/2006/relationships" xmlns:m="http://schemas.openxmlformats.org/officeDocument/2006/math" xmlns:v="urn:schemas-microsoft-com:vml" xmlns:wp14="http://schemas.microsoft.com/office/word/2010/wordprocessingDrawing" xmlns:wp="http://schemas.openxmlformats.org/drawingml/2006/wordprocessingDrawing" xmlns:w10="urn:schemas-microsoft-com:office:word" xmlns:w="http://schemas.openxmlformats.org/wordprocessingml/2006/main" xmlns:w14="http://schemas.microsoft.com/office/word/2010/wordml" xmlns:w15="http://schemas.microsoft.com/office/word/2012/wordml" xmlns:w16cex="http://schemas.microsoft.com/office/word/2018/wordml/cex" xmlns:w16cid="http://schemas.microsoft.com/office/word/2016/wordml/cid" xmlns:w16="http://schemas.microsoft.com/office/word/2018/wordml" xmlns:w16se="http://schemas.microsoft.com/office/word/2015/wordml/symex" xmlns:wpg="http://schemas.microsoft.com/office/word/2010/wordprocessingGroup" xmlns:wpi="http://schemas.microsoft.com/office/word/2010/wordprocessingInk" xmlns:wne="http://schemas.microsoft.com/office/word/2006/wordml" xmlns:wps="http://schemas.microsoft.com/office/word/2010/wordprocessingShape" mc:Ignorable="w14 w15 w16se w16cid w16 w16cex wp14">
   <w:p>
     <w:pPr>
       <w:pStyle w:val="Bunntekst"/>
@@ -256,7 +256,7 @@
 </file>
 
 <file path=word/footer3.xml><?xml version="1.0" encoding="utf-8"?>
-<w:ftr xmlns:wpc="http://schemas.microsoft.com/office/word/2010/wordprocessingCanvas" xmlns:cx="http://schemas.microsoft.com/office/drawing/2014/chartex" xmlns:cx1="http://schemas.microsoft.com/office/drawing/2015/9/8/chartex" xmlns:cx2="http://schemas.microsoft.com/office/drawing/2015/10/21/chartex" xmlns:cx3="http://schemas.microsoft.com/office/drawing/2016/5/9/chartex" xmlns:cx4="http://schemas.microsoft.com/office/drawing/2016/5/10/chartex" xmlns:cx5="http://schemas.microsoft.com/office/drawing/2016/5/11/chartex" xmlns:cx6="http://schemas.microsoft.com/office/drawing/2016/5/12/chartex" xmlns:cx7="http://schemas.microsoft.com/office/drawing/2016/5/13/chartex" xmlns:cx8="http://schemas.microsoft.com/office/drawing/2016/5/14/chartex" xmlns:mc="http://schemas.openxmlformats.org/markup-compatibility/2006" xmlns:aink="http://schemas.microsoft.com/office/drawing/2016/ink" xmlns:am3d="http://schemas.microsoft.com/office/drawing/2017/model3d" xmlns:o="urn:schemas-microsoft-com:office:office" xmlns:r="http://schemas.openxmlformats.org/officeDocument/2006/relationships" xmlns:m="http://schemas.openxmlformats.org/officeDocument/2006/math" xmlns:v="urn:schemas-microsoft-com:vml" xmlns:wp14="http://schemas.microsoft.com/office/word/2010/wordprocessingDrawing" xmlns:wp="http://schemas.openxmlformats.org/drawingml/2006/wordprocessingDrawing" xmlns:w10="urn:schemas-microsoft-com:office:word" xmlns:w="http://schemas.openxmlformats.org/wordprocessingml/2006/main" xmlns:w14="http://schemas.microsoft.com/office/word/2010/wordml" xmlns:w15="http://schemas.microsoft.com/office/word/2012/wordml" xmlns:w16cid="http://schemas.microsoft.com/office/word/2016/wordml/cid" xmlns:w16se="http://schemas.microsoft.com/office/word/2015/wordml/symex" xmlns:wpg="http://schemas.microsoft.com/office/word/2010/wordprocessingGroup" xmlns:wpi="http://schemas.microsoft.com/office/word/2010/wordprocessingInk" xmlns:wne="http://schemas.microsoft.com/office/word/2006/wordml" xmlns:wps="http://schemas.microsoft.com/office/word/2010/wordprocessingShape" mc:Ignorable="w14 w15 w16se w16cid wp14">
+<w:ftr xmlns:wpc="http://schemas.microsoft.com/office/word/2010/wordprocessingCanvas" xmlns:cx="http://schemas.microsoft.com/office/drawing/2014/chartex" xmlns:cx1="http://schemas.microsoft.com/office/drawing/2015/9/8/chartex" xmlns:cx2="http://schemas.microsoft.com/office/drawing/2015/10/21/chartex" xmlns:cx3="http://schemas.microsoft.com/office/drawing/2016/5/9/chartex" xmlns:cx4="http://schemas.microsoft.com/office/drawing/2016/5/10/chartex" xmlns:cx5="http://schemas.microsoft.com/office/drawing/2016/5/11/chartex" xmlns:cx6="http://schemas.microsoft.com/office/drawing/2016/5/12/chartex" xmlns:cx7="http://schemas.microsoft.com/office/drawing/2016/5/13/chartex" xmlns:cx8="http://schemas.microsoft.com/office/drawing/2016/5/14/chartex" xmlns:mc="http://schemas.openxmlformats.org/markup-compatibility/2006" xmlns:aink="http://schemas.microsoft.com/office/drawing/2016/ink" xmlns:am3d="http://schemas.microsoft.com/office/drawing/2017/model3d" xmlns:o="urn:schemas-microsoft-com:office:office" xmlns:r="http://schemas.openxmlformats.org/officeDocument/2006/relationships" xmlns:m="http://schemas.openxmlformats.org/officeDocument/2006/math" xmlns:v="urn:schemas-microsoft-com:vml" xmlns:wp14="http://schemas.microsoft.com/office/word/2010/wordprocessingDrawing" xmlns:wp="http://schemas.openxmlformats.org/drawingml/2006/wordprocessingDrawing" xmlns:w10="urn:schemas-microsoft-com:office:word" xmlns:w="http://schemas.openxmlformats.org/wordprocessingml/2006/main" xmlns:w14="http://schemas.microsoft.com/office/word/2010/wordml" xmlns:w15="http://schemas.microsoft.com/office/word/2012/wordml" xmlns:w16cex="http://schemas.microsoft.com/office/word/2018/wordml/cex" xmlns:w16cid="http://schemas.microsoft.com/office/word/2016/wordml/cid" xmlns:w16="http://schemas.microsoft.com/office/word/2018/wordml" xmlns:w16se="http://schemas.microsoft.com/office/word/2015/wordml/symex" xmlns:wpg="http://schemas.microsoft.com/office/word/2010/wordprocessingGroup" xmlns:wpi="http://schemas.microsoft.com/office/word/2010/wordprocessingInk" xmlns:wne="http://schemas.microsoft.com/office/word/2006/wordml" xmlns:wps="http://schemas.microsoft.com/office/word/2010/wordprocessingShape" mc:Ignorable="w14 w15 w16se w16cid w16 w16cex wp14">
   <w:p>
     <w:pPr>
       <w:pStyle w:val="Bunntekst"/>
@@ -340,7 +340,7 @@
 </file>
 
 <file path=word/footnotes.xml><?xml version="1.0" encoding="utf-8"?>
-<w:footnotes xmlns:wpc="http://schemas.microsoft.com/office/word/2010/wordprocessingCanvas" xmlns:cx="http://schemas.microsoft.com/office/drawing/2014/chartex" xmlns:cx1="http://schemas.microsoft.com/office/drawing/2015/9/8/chartex" xmlns:cx2="http://schemas.microsoft.com/office/drawing/2015/10/21/chartex" xmlns:cx3="http://schemas.microsoft.com/office/drawing/2016/5/9/chartex" xmlns:cx4="http://schemas.microsoft.com/office/drawing/2016/5/10/chartex" xmlns:cx5="http://schemas.microsoft.com/office/drawing/2016/5/11/chartex" xmlns:cx6="http://schemas.microsoft.com/office/drawing/2016/5/12/chartex" xmlns:cx7="http://schemas.microsoft.com/office/drawing/2016/5/13/chartex" xmlns:cx8="http://schemas.microsoft.com/office/drawing/2016/5/14/chartex" xmlns:mc="http://schemas.openxmlformats.org/markup-compatibility/2006" xmlns:aink="http://schemas.microsoft.com/office/drawing/2016/ink" xmlns:am3d="http://schemas.microsoft.com/office/drawing/2017/model3d" xmlns:o="urn:schemas-microsoft-com:office:office" xmlns:r="http://schemas.openxmlformats.org/officeDocument/2006/relationships" xmlns:m="http://schemas.openxmlformats.org/officeDocument/2006/math" xmlns:v="urn:schemas-microsoft-com:vml" xmlns:wp14="http://schemas.microsoft.com/office/word/2010/wordprocessingDrawing" xmlns:wp="http://schemas.openxmlformats.org/drawingml/2006/wordprocessingDrawing" xmlns:w10="urn:schemas-microsoft-com:office:word" xmlns:w="http://schemas.openxmlformats.org/wordprocessingml/2006/main" xmlns:w14="http://schemas.microsoft.com/office/word/2010/wordml" xmlns:w15="http://schemas.microsoft.com/office/word/2012/wordml" xmlns:w16cid="http://schemas.microsoft.com/office/word/2016/wordml/cid" xmlns:w16se="http://schemas.microsoft.com/office/word/2015/wordml/symex" xmlns:wpg="http://schemas.microsoft.com/office/word/2010/wordprocessingGroup" xmlns:wpi="http://schemas.microsoft.com/office/word/2010/wordprocessingInk" xmlns:wne="http://schemas.microsoft.com/office/word/2006/wordml" xmlns:wps="http://schemas.microsoft.com/office/word/2010/wordprocessingShape" mc:Ignorable="w14 w15 w16se w16cid wp14">
+<w:footnotes xmlns:wpc="http://schemas.microsoft.com/office/word/2010/wordprocessingCanvas" xmlns:cx="http://schemas.microsoft.com/office/drawing/2014/chartex" xmlns:cx1="http://schemas.microsoft.com/office/drawing/2015/9/8/chartex" xmlns:cx2="http://schemas.microsoft.com/office/drawing/2015/10/21/chartex" xmlns:cx3="http://schemas.microsoft.com/office/drawing/2016/5/9/chartex" xmlns:cx4="http://schemas.microsoft.com/office/drawing/2016/5/10/chartex" xmlns:cx5="http://schemas.microsoft.com/office/drawing/2016/5/11/chartex" xmlns:cx6="http://schemas.microsoft.com/office/drawing/2016/5/12/chartex" xmlns:cx7="http://schemas.microsoft.com/office/drawing/2016/5/13/chartex" xmlns:cx8="http://schemas.microsoft.com/office/drawing/2016/5/14/chartex" xmlns:mc="http://schemas.openxmlformats.org/markup-compatibility/2006" xmlns:aink="http://schemas.microsoft.com/office/drawing/2016/ink" xmlns:am3d="http://schemas.microsoft.com/office/drawing/2017/model3d" xmlns:o="urn:schemas-microsoft-com:office:office" xmlns:r="http://schemas.openxmlformats.org/officeDocument/2006/relationships" xmlns:m="http://schemas.openxmlformats.org/officeDocument/2006/math" xmlns:v="urn:schemas-microsoft-com:vml" xmlns:wp14="http://schemas.microsoft.com/office/word/2010/wordprocessingDrawing" xmlns:wp="http://schemas.openxmlformats.org/drawingml/2006/wordprocessingDrawing" xmlns:w10="urn:schemas-microsoft-com:office:word" xmlns:w="http://schemas.openxmlformats.org/wordprocessingml/2006/main" xmlns:w14="http://schemas.microsoft.com/office/word/2010/wordml" xmlns:w15="http://schemas.microsoft.com/office/word/2012/wordml" xmlns:w16cex="http://schemas.microsoft.com/office/word/2018/wordml/cex" xmlns:w16cid="http://schemas.microsoft.com/office/word/2016/wordml/cid" xmlns:w16="http://schemas.microsoft.com/office/word/2018/wordml" xmlns:w16se="http://schemas.microsoft.com/office/word/2015/wordml/symex" xmlns:wpg="http://schemas.microsoft.com/office/word/2010/wordprocessingGroup" xmlns:wpi="http://schemas.microsoft.com/office/word/2010/wordprocessingInk" xmlns:wne="http://schemas.microsoft.com/office/word/2006/wordml" xmlns:wps="http://schemas.microsoft.com/office/word/2010/wordprocessingShape" mc:Ignorable="w14 w15 w16se w16cid w16 w16cex wp14">
   <w:footnote w:type="separator" w:id="-1">
     <w:p>
       <w:r>
@@ -359,7 +359,7 @@
 </file>
 
 <file path=word/header1.xml><?xml version="1.0" encoding="utf-8"?>
-<w:hdr xmlns:wpc="http://schemas.microsoft.com/office/word/2010/wordprocessingCanvas" xmlns:cx="http://schemas.microsoft.com/office/drawing/2014/chartex" xmlns:cx1="http://schemas.microsoft.com/office/drawing/2015/9/8/chartex" xmlns:cx2="http://schemas.microsoft.com/office/drawing/2015/10/21/chartex" xmlns:cx3="http://schemas.microsoft.com/office/drawing/2016/5/9/chartex" xmlns:cx4="http://schemas.microsoft.com/office/drawing/2016/5/10/chartex" xmlns:cx5="http://schemas.microsoft.com/office/drawing/2016/5/11/chartex" xmlns:cx6="http://schemas.microsoft.com/office/drawing/2016/5/12/chartex" xmlns:cx7="http://schemas.microsoft.com/office/drawing/2016/5/13/chartex" xmlns:cx8="http://schemas.microsoft.com/office/drawing/2016/5/14/chartex" xmlns:mc="http://schemas.openxmlformats.org/markup-compatibility/2006" xmlns:aink="http://schemas.microsoft.com/office/drawing/2016/ink" xmlns:am3d="http://schemas.microsoft.com/office/drawing/2017/model3d" xmlns:o="urn:schemas-microsoft-com:office:office" xmlns:r="http://schemas.openxmlformats.org/officeDocument/2006/relationships" xmlns:m="http://schemas.openxmlformats.org/officeDocument/2006/math" xmlns:v="urn:schemas-microsoft-com:vml" xmlns:wp14="http://schemas.microsoft.com/office/word/2010/wordprocessingDrawing" xmlns:wp="http://schemas.openxmlformats.org/drawingml/2006/wordprocessingDrawing" xmlns:w10="urn:schemas-microsoft-com:office:word" xmlns:w="http://schemas.openxmlformats.org/wordprocessingml/2006/main" xmlns:w14="http://schemas.microsoft.com/office/word/2010/wordml" xmlns:w15="http://schemas.microsoft.com/office/word/2012/wordml" xmlns:w16cid="http://schemas.microsoft.com/office/word/2016/wordml/cid" xmlns:w16se="http://schemas.microsoft.com/office/word/2015/wordml/symex" xmlns:wpg="http://schemas.microsoft.com/office/word/2010/wordprocessingGroup" xmlns:wpi="http://schemas.microsoft.com/office/word/2010/wordprocessingInk" xmlns:wne="http://schemas.microsoft.com/office/word/2006/wordml" xmlns:wps="http://schemas.microsoft.com/office/word/2010/wordprocessingShape" mc:Ignorable="w14 w15 w16se w16cid wp14">
+<w:hdr xmlns:wpc="http://schemas.microsoft.com/office/word/2010/wordprocessingCanvas" xmlns:cx="http://schemas.microsoft.com/office/drawing/2014/chartex" xmlns:cx1="http://schemas.microsoft.com/office/drawing/2015/9/8/chartex" xmlns:cx2="http://schemas.microsoft.com/office/drawing/2015/10/21/chartex" xmlns:cx3="http://schemas.microsoft.com/office/drawing/2016/5/9/chartex" xmlns:cx4="http://schemas.microsoft.com/office/drawing/2016/5/10/chartex" xmlns:cx5="http://schemas.microsoft.com/office/drawing/2016/5/11/chartex" xmlns:cx6="http://schemas.microsoft.com/office/drawing/2016/5/12/chartex" xmlns:cx7="http://schemas.microsoft.com/office/drawing/2016/5/13/chartex" xmlns:cx8="http://schemas.microsoft.com/office/drawing/2016/5/14/chartex" xmlns:mc="http://schemas.openxmlformats.org/markup-compatibility/2006" xmlns:aink="http://schemas.microsoft.com/office/drawing/2016/ink" xmlns:am3d="http://schemas.microsoft.com/office/drawing/2017/model3d" xmlns:o="urn:schemas-microsoft-com:office:office" xmlns:r="http://schemas.openxmlformats.org/officeDocument/2006/relationships" xmlns:m="http://schemas.openxmlformats.org/officeDocument/2006/math" xmlns:v="urn:schemas-microsoft-com:vml" xmlns:wp14="http://schemas.microsoft.com/office/word/2010/wordprocessingDrawing" xmlns:wp="http://schemas.openxmlformats.org/drawingml/2006/wordprocessingDrawing" xmlns:w10="urn:schemas-microsoft-com:office:word" xmlns:w="http://schemas.openxmlformats.org/wordprocessingml/2006/main" xmlns:w14="http://schemas.microsoft.com/office/word/2010/wordml" xmlns:w15="http://schemas.microsoft.com/office/word/2012/wordml" xmlns:w16cex="http://schemas.microsoft.com/office/word/2018/wordml/cex" xmlns:w16cid="http://schemas.microsoft.com/office/word/2016/wordml/cid" xmlns:w16="http://schemas.microsoft.com/office/word/2018/wordml" xmlns:w16se="http://schemas.microsoft.com/office/word/2015/wordml/symex" xmlns:wpg="http://schemas.microsoft.com/office/word/2010/wordprocessingGroup" xmlns:wpi="http://schemas.microsoft.com/office/word/2010/wordprocessingInk" xmlns:wne="http://schemas.microsoft.com/office/word/2006/wordml" xmlns:wps="http://schemas.microsoft.com/office/word/2010/wordprocessingShape" mc:Ignorable="w14 w15 w16se w16cid w16 w16cex wp14">
   <w:p>
     <w:pPr>
       <w:pStyle w:val="Topptekst"/>
@@ -369,7 +369,7 @@
 </file>
 
 <file path=word/header2.xml><?xml version="1.0" encoding="utf-8"?>
-<w:hdr xmlns:wpc="http://schemas.microsoft.com/office/word/2010/wordprocessingCanvas" xmlns:cx="http://schemas.microsoft.com/office/drawing/2014/chartex" xmlns:cx1="http://schemas.microsoft.com/office/drawing/2015/9/8/chartex" xmlns:cx2="http://schemas.microsoft.com/office/drawing/2015/10/21/chartex" xmlns:cx3="http://schemas.microsoft.com/office/drawing/2016/5/9/chartex" xmlns:cx4="http://schemas.microsoft.com/office/drawing/2016/5/10/chartex" xmlns:cx5="http://schemas.microsoft.com/office/drawing/2016/5/11/chartex" xmlns:cx6="http://schemas.microsoft.com/office/drawing/2016/5/12/chartex" xmlns:cx7="http://schemas.microsoft.com/office/drawing/2016/5/13/chartex" xmlns:cx8="http://schemas.microsoft.com/office/drawing/2016/5/14/chartex" xmlns:mc="http://schemas.openxmlformats.org/markup-compatibility/2006" xmlns:aink="http://schemas.microsoft.com/office/drawing/2016/ink" xmlns:am3d="http://schemas.microsoft.com/office/drawing/2017/model3d" xmlns:o="urn:schemas-microsoft-com:office:office" xmlns:r="http://schemas.openxmlformats.org/officeDocument/2006/relationships" xmlns:m="http://schemas.openxmlformats.org/officeDocument/2006/math" xmlns:v="urn:schemas-microsoft-com:vml" xmlns:wp14="http://schemas.microsoft.com/office/word/2010/wordprocessingDrawing" xmlns:wp="http://schemas.openxmlformats.org/drawingml/2006/wordprocessingDrawing" xmlns:w10="urn:schemas-microsoft-com:office:word" xmlns:w="http://schemas.openxmlformats.org/wordprocessingml/2006/main" xmlns:w14="http://schemas.microsoft.com/office/word/2010/wordml" xmlns:w15="http://schemas.microsoft.com/office/word/2012/wordml" xmlns:w16cid="http://schemas.microsoft.com/office/word/2016/wordml/cid" xmlns:w16se="http://schemas.microsoft.com/office/word/2015/wordml/symex" xmlns:wpg="http://schemas.microsoft.com/office/word/2010/wordprocessingGroup" xmlns:wpi="http://schemas.microsoft.com/office/word/2010/wordprocessingInk" xmlns:wne="http://schemas.microsoft.com/office/word/2006/wordml" xmlns:wps="http://schemas.microsoft.com/office/word/2010/wordprocessingShape" mc:Ignorable="w14 w15 w16se w16cid wp14">
+<w:hdr xmlns:wpc="http://schemas.microsoft.com/office/word/2010/wordprocessingCanvas" xmlns:cx="http://schemas.microsoft.com/office/drawing/2014/chartex" xmlns:cx1="http://schemas.microsoft.com/office/drawing/2015/9/8/chartex" xmlns:cx2="http://schemas.microsoft.com/office/drawing/2015/10/21/chartex" xmlns:cx3="http://schemas.microsoft.com/office/drawing/2016/5/9/chartex" xmlns:cx4="http://schemas.microsoft.com/office/drawing/2016/5/10/chartex" xmlns:cx5="http://schemas.microsoft.com/office/drawing/2016/5/11/chartex" xmlns:cx6="http://schemas.microsoft.com/office/drawing/2016/5/12/chartex" xmlns:cx7="http://schemas.microsoft.com/office/drawing/2016/5/13/chartex" xmlns:cx8="http://schemas.microsoft.com/office/drawing/2016/5/14/chartex" xmlns:mc="http://schemas.openxmlformats.org/markup-compatibility/2006" xmlns:aink="http://schemas.microsoft.com/office/drawing/2016/ink" xmlns:am3d="http://schemas.microsoft.com/office/drawing/2017/model3d" xmlns:o="urn:schemas-microsoft-com:office:office" xmlns:r="http://schemas.openxmlformats.org/officeDocument/2006/relationships" xmlns:m="http://schemas.openxmlformats.org/officeDocument/2006/math" xmlns:v="urn:schemas-microsoft-com:vml" xmlns:wp14="http://schemas.microsoft.com/office/word/2010/wordprocessingDrawing" xmlns:wp="http://schemas.openxmlformats.org/drawingml/2006/wordprocessingDrawing" xmlns:w10="urn:schemas-microsoft-com:office:word" xmlns:w="http://schemas.openxmlformats.org/wordprocessingml/2006/main" xmlns:w14="http://schemas.microsoft.com/office/word/2010/wordml" xmlns:w15="http://schemas.microsoft.com/office/word/2012/wordml" xmlns:w16cex="http://schemas.microsoft.com/office/word/2018/wordml/cex" xmlns:w16cid="http://schemas.microsoft.com/office/word/2016/wordml/cid" xmlns:w16="http://schemas.microsoft.com/office/word/2018/wordml" xmlns:w16se="http://schemas.microsoft.com/office/word/2015/wordml/symex" xmlns:wpg="http://schemas.microsoft.com/office/word/2010/wordprocessingGroup" xmlns:wpi="http://schemas.microsoft.com/office/word/2010/wordprocessingInk" xmlns:wne="http://schemas.microsoft.com/office/word/2006/wordml" xmlns:wps="http://schemas.microsoft.com/office/word/2010/wordprocessingShape" mc:Ignorable="w14 w15 w16se w16cid w16 w16cex wp14">
   <w:p>
     <w:pPr>
       <w:pStyle w:val="Topptekst"/>
@@ -502,7 +502,7 @@
 </file>
 
 <file path=word/header3.xml><?xml version="1.0" encoding="utf-8"?>
-<w:hdr xmlns:wpc="http://schemas.microsoft.com/office/word/2010/wordprocessingCanvas" xmlns:cx="http://schemas.microsoft.com/office/drawing/2014/chartex" xmlns:cx1="http://schemas.microsoft.com/office/drawing/2015/9/8/chartex" xmlns:cx2="http://schemas.microsoft.com/office/drawing/2015/10/21/chartex" xmlns:cx3="http://schemas.microsoft.com/office/drawing/2016/5/9/chartex" xmlns:cx4="http://schemas.microsoft.com/office/drawing/2016/5/10/chartex" xmlns:cx5="http://schemas.microsoft.com/office/drawing/2016/5/11/chartex" xmlns:cx6="http://schemas.microsoft.com/office/drawing/2016/5/12/chartex" xmlns:cx7="http://schemas.microsoft.com/office/drawing/2016/5/13/chartex" xmlns:cx8="http://schemas.microsoft.com/office/drawing/2016/5/14/chartex" xmlns:mc="http://schemas.openxmlformats.org/markup-compatibility/2006" xmlns:aink="http://schemas.microsoft.com/office/drawing/2016/ink" xmlns:am3d="http://schemas.microsoft.com/office/drawing/2017/model3d" xmlns:o="urn:schemas-microsoft-com:office:office" xmlns:r="http://schemas.openxmlformats.org/officeDocument/2006/relationships" xmlns:m="http://schemas.openxmlformats.org/officeDocument/2006/math" xmlns:v="urn:schemas-microsoft-com:vml" xmlns:wp14="http://schemas.microsoft.com/office/word/2010/wordprocessingDrawing" xmlns:wp="http://schemas.openxmlformats.org/drawingml/2006/wordprocessingDrawing" xmlns:w10="urn:schemas-microsoft-com:office:word" xmlns:w="http://schemas.openxmlformats.org/wordprocessingml/2006/main" xmlns:w14="http://schemas.microsoft.com/office/word/2010/wordml" xmlns:w15="http://schemas.microsoft.com/office/word/2012/wordml" xmlns:w16cid="http://schemas.microsoft.com/office/word/2016/wordml/cid" xmlns:w16se="http://schemas.microsoft.com/office/word/2015/wordml/symex" xmlns:wpg="http://schemas.microsoft.com/office/word/2010/wordprocessingGroup" xmlns:wpi="http://schemas.microsoft.com/office/word/2010/wordprocessingInk" xmlns:wne="http://schemas.microsoft.com/office/word/2006/wordml" xmlns:wps="http://schemas.microsoft.com/office/word/2010/wordprocessingShape" mc:Ignorable="w14 w15 w16se w16cid wp14">
+<w:hdr xmlns:wpc="http://schemas.microsoft.com/office/word/2010/wordprocessingCanvas" xmlns:cx="http://schemas.microsoft.com/office/drawing/2014/chartex" xmlns:cx1="http://schemas.microsoft.com/office/drawing/2015/9/8/chartex" xmlns:cx2="http://schemas.microsoft.com/office/drawing/2015/10/21/chartex" xmlns:cx3="http://schemas.microsoft.com/office/drawing/2016/5/9/chartex" xmlns:cx4="http://schemas.microsoft.com/office/drawing/2016/5/10/chartex" xmlns:cx5="http://schemas.microsoft.com/office/drawing/2016/5/11/chartex" xmlns:cx6="http://schemas.microsoft.com/office/drawing/2016/5/12/chartex" xmlns:cx7="http://schemas.microsoft.com/office/drawing/2016/5/13/chartex" xmlns:cx8="http://schemas.microsoft.com/office/drawing/2016/5/14/chartex" xmlns:mc="http://schemas.openxmlformats.org/markup-compatibility/2006" xmlns:aink="http://schemas.microsoft.com/office/drawing/2016/ink" xmlns:am3d="http://schemas.microsoft.com/office/drawing/2017/model3d" xmlns:o="urn:schemas-microsoft-com:office:office" xmlns:r="http://schemas.openxmlformats.org/officeDocument/2006/relationships" xmlns:m="http://schemas.openxmlformats.org/officeDocument/2006/math" xmlns:v="urn:schemas-microsoft-com:vml" xmlns:wp14="http://schemas.microsoft.com/office/word/2010/wordprocessingDrawing" xmlns:wp="http://schemas.openxmlformats.org/drawingml/2006/wordprocessingDrawing" xmlns:w10="urn:schemas-microsoft-com:office:word" xmlns:w="http://schemas.openxmlformats.org/wordprocessingml/2006/main" xmlns:w14="http://schemas.microsoft.com/office/word/2010/wordml" xmlns:w15="http://schemas.microsoft.com/office/word/2012/wordml" xmlns:w16cex="http://schemas.microsoft.com/office/word/2018/wordml/cex" xmlns:w16cid="http://schemas.microsoft.com/office/word/2016/wordml/cid" xmlns:w16="http://schemas.microsoft.com/office/word/2018/wordml" xmlns:w16se="http://schemas.microsoft.com/office/word/2015/wordml/symex" xmlns:wpg="http://schemas.microsoft.com/office/word/2010/wordprocessingGroup" xmlns:wpi="http://schemas.microsoft.com/office/word/2010/wordprocessingInk" xmlns:wne="http://schemas.microsoft.com/office/word/2006/wordml" xmlns:wps="http://schemas.microsoft.com/office/word/2010/wordprocessingShape" mc:Ignorable="w14 w15 w16se w16cid w16 w16cex wp14">
   <w:p>
     <w:pPr>
       <w:pStyle w:val="Topptekst"/>
@@ -632,7 +632,7 @@
 </file>
 
 <file path=word/numbering.xml><?xml version="1.0" encoding="utf-8"?>
-<w:numbering xmlns:wpc="http://schemas.microsoft.com/office/word/2010/wordprocessingCanvas" xmlns:cx="http://schemas.microsoft.com/office/drawing/2014/chartex" xmlns:cx1="http://schemas.microsoft.com/office/drawing/2015/9/8/chartex" xmlns:cx2="http://schemas.microsoft.com/office/drawing/2015/10/21/chartex" xmlns:cx3="http://schemas.microsoft.com/office/drawing/2016/5/9/chartex" xmlns:cx4="http://schemas.microsoft.com/office/drawing/2016/5/10/chartex" xmlns:cx5="http://schemas.microsoft.com/office/drawing/2016/5/11/chartex" xmlns:cx6="http://schemas.microsoft.com/office/drawing/2016/5/12/chartex" xmlns:cx7="http://schemas.microsoft.com/office/drawing/2016/5/13/chartex" xmlns:cx8="http://schemas.microsoft.com/office/drawing/2016/5/14/chartex" xmlns:mc="http://schemas.openxmlformats.org/markup-compatibility/2006" xmlns:aink="http://schemas.microsoft.com/office/drawing/2016/ink" xmlns:am3d="http://schemas.microsoft.com/office/drawing/2017/model3d" xmlns:o="urn:schemas-microsoft-com:office:office" xmlns:r="http://schemas.openxmlformats.org/officeDocument/2006/relationships" xmlns:m="http://schemas.openxmlformats.org/officeDocument/2006/math" xmlns:v="urn:schemas-microsoft-com:vml" xmlns:wp14="http://schemas.microsoft.com/office/word/2010/wordprocessingDrawing" xmlns:wp="http://schemas.openxmlformats.org/drawingml/2006/wordprocessingDrawing" xmlns:w10="urn:schemas-microsoft-com:office:word" xmlns:w="http://schemas.openxmlformats.org/wordprocessingml/2006/main" xmlns:w14="http://schemas.microsoft.com/office/word/2010/wordml" xmlns:w15="http://schemas.microsoft.com/office/word/2012/wordml" xmlns:w16cid="http://schemas.microsoft.com/office/word/2016/wordml/cid" xmlns:w16se="http://schemas.microsoft.com/office/word/2015/wordml/symex" xmlns:wpg="http://schemas.microsoft.com/office/word/2010/wordprocessingGroup" xmlns:wpi="http://schemas.microsoft.com/office/word/2010/wordprocessingInk" xmlns:wne="http://schemas.microsoft.com/office/word/2006/wordml" xmlns:wps="http://schemas.microsoft.com/office/word/2010/wordprocessingShape" mc:Ignorable="w14 w15 w16se w16cid wp14">
+<w:numbering xmlns:wpc="http://schemas.microsoft.com/office/word/2010/wordprocessingCanvas" xmlns:cx="http://schemas.microsoft.com/office/drawing/2014/chartex" xmlns:cx1="http://schemas.microsoft.com/office/drawing/2015/9/8/chartex" xmlns:cx2="http://schemas.microsoft.com/office/drawing/2015/10/21/chartex" xmlns:cx3="http://schemas.microsoft.com/office/drawing/2016/5/9/chartex" xmlns:cx4="http://schemas.microsoft.com/office/drawing/2016/5/10/chartex" xmlns:cx5="http://schemas.microsoft.com/office/drawing/2016/5/11/chartex" xmlns:cx6="http://schemas.microsoft.com/office/drawing/2016/5/12/chartex" xmlns:cx7="http://schemas.microsoft.com/office/drawing/2016/5/13/chartex" xmlns:cx8="http://schemas.microsoft.com/office/drawing/2016/5/14/chartex" xmlns:mc="http://schemas.openxmlformats.org/markup-compatibility/2006" xmlns:aink="http://schemas.microsoft.com/office/drawing/2016/ink" xmlns:am3d="http://schemas.microsoft.com/office/drawing/2017/model3d" xmlns:o="urn:schemas-microsoft-com:office:office" xmlns:r="http://schemas.openxmlformats.org/officeDocument/2006/relationships" xmlns:m="http://schemas.openxmlformats.org/officeDocument/2006/math" xmlns:v="urn:schemas-microsoft-com:vml" xmlns:wp14="http://schemas.microsoft.com/office/word/2010/wordprocessingDrawing" xmlns:wp="http://schemas.openxmlformats.org/drawingml/2006/wordprocessingDrawing" xmlns:w10="urn:schemas-microsoft-com:office:word" xmlns:w="http://schemas.openxmlformats.org/wordprocessingml/2006/main" xmlns:w14="http://schemas.microsoft.com/office/word/2010/wordml" xmlns:w15="http://schemas.microsoft.com/office/word/2012/wordml" xmlns:w16cex="http://schemas.microsoft.com/office/word/2018/wordml/cex" xmlns:w16cid="http://schemas.microsoft.com/office/word/2016/wordml/cid" xmlns:w16="http://schemas.microsoft.com/office/word/2018/wordml" xmlns:w16se="http://schemas.microsoft.com/office/word/2015/wordml/symex" xmlns:wpg="http://schemas.microsoft.com/office/word/2010/wordprocessingGroup" xmlns:wpi="http://schemas.microsoft.com/office/word/2010/wordprocessingInk" xmlns:wne="http://schemas.microsoft.com/office/word/2006/wordml" xmlns:wps="http://schemas.microsoft.com/office/word/2010/wordprocessingShape" mc:Ignorable="w14 w15 w16se w16cid w16 w16cex wp14">
   <w:abstractNum w:abstractNumId="0" w15:restartNumberingAfterBreak="0">
     <w:nsid w:val="6E1869EC"/>
     <w:multiLevelType w:val="hybridMultilevel"/>
@@ -757,7 +757,7 @@
 </file>
 
 <file path=word/styles.xml><?xml version="1.0" encoding="utf-8"?>
-<w:styles xmlns:mc="http://schemas.openxmlformats.org/markup-compatibility/2006" xmlns:r="http://schemas.openxmlformats.org/officeDocument/2006/relationships" xmlns:w="http://schemas.openxmlformats.org/wordprocessingml/2006/main" xmlns:w14="http://schemas.microsoft.com/office/word/2010/wordml" xmlns:w15="http://schemas.microsoft.com/office/word/2012/wordml" xmlns:w16cid="http://schemas.microsoft.com/office/word/2016/wordml/cid" xmlns:w16se="http://schemas.microsoft.com/office/word/2015/wordml/symex" mc:Ignorable="w14 w15 w16se w16cid">
+<w:styles xmlns:mc="http://schemas.openxmlformats.org/markup-compatibility/2006" xmlns:r="http://schemas.openxmlformats.org/officeDocument/2006/relationships" xmlns:w="http://schemas.openxmlformats.org/wordprocessingml/2006/main" xmlns:w14="http://schemas.microsoft.com/office/word/2010/wordml" xmlns:w15="http://schemas.microsoft.com/office/word/2012/wordml" xmlns:w16cex="http://schemas.microsoft.com/office/word/2018/wordml/cex" xmlns:w16cid="http://schemas.microsoft.com/office/word/2016/wordml/cid" xmlns:w16="http://schemas.microsoft.com/office/word/2018/wordml" xmlns:w16se="http://schemas.microsoft.com/office/word/2015/wordml/symex" mc:Ignorable="w14 w15 w16se w16cid w16 w16cex">
   <w:docDefaults>
     <w:rPrDefault>
       <w:rPr>
@@ -879,6 +879,7 @@
     <w:lsdException w:name="HTML Sample" w:semiHidden="1" w:unhideWhenUsed="1"/>
     <w:lsdException w:name="HTML Typewriter" w:semiHidden="1" w:unhideWhenUsed="1"/>
     <w:lsdException w:name="HTML Variable" w:semiHidden="1" w:unhideWhenUsed="1"/>
+    <w:lsdException w:name="Normal Table" w:semiHidden="1" w:unhideWhenUsed="1"/>
     <w:lsdException w:name="annotation subject" w:semiHidden="1" w:unhideWhenUsed="1"/>
     <w:lsdException w:name="No List" w:semiHidden="1" w:unhideWhenUsed="1"/>
     <w:lsdException w:name="Outline List 1" w:semiHidden="1" w:unhideWhenUsed="1"/>
@@ -925,8 +926,10 @@
     <w:lsdException w:name="Table Subtle 2" w:semiHidden="1" w:unhideWhenUsed="1"/>
     <w:lsdException w:name="Table Web 1" w:semiHidden="1" w:unhideWhenUsed="1"/>
     <w:lsdException w:name="Table Web 2" w:semiHidden="1" w:unhideWhenUsed="1"/>
+    <w:lsdException w:name="Table Web 3" w:semiHidden="1" w:unhideWhenUsed="1"/>
     <w:lsdException w:name="Balloon Text" w:semiHidden="1" w:unhideWhenUsed="1"/>
     <w:lsdException w:name="Table Grid" w:uiPriority="39"/>
+    <w:lsdException w:name="Table Theme" w:semiHidden="1" w:unhideWhenUsed="1"/>
     <w:lsdException w:name="Placeholder Text" w:semiHidden="1"/>
     <w:lsdException w:name="No Spacing" w:semiHidden="1" w:uiPriority="1" w:qFormat="1"/>
     <w:lsdException w:name="Light Shading" w:uiPriority="60"/>
@@ -1672,34 +1675,6 @@
 </file>
 
 <file path=customXml/item1.xml><?xml version="1.0" encoding="utf-8"?>
-<p:properties xmlns:p="http://schemas.microsoft.com/office/2006/metadata/properties" xmlns:xsi="http://www.w3.org/2001/XMLSchema-instance" xmlns:pc="http://schemas.microsoft.com/office/infopath/2007/PartnerControls">
-  <documentManagement>
-    <SharedWithUsers xmlns="bae9230b-e9a8-4b5c-aa6a-eb751bd813a8">
-      <UserInfo>
-        <DisplayName>Saxrud, Jorunn Hollerud</DisplayName>
-        <AccountId>269</AccountId>
-        <AccountType/>
-      </UserInfo>
-    </SharedWithUsers>
-  </documentManagement>
-</p:properties>
-</file>
-
-<file path=customXml/item2.xml><?xml version="1.0" encoding="utf-8"?>
-<root>
-</root>
-</file>
-
-<file path=customXml/item3.xml><?xml version="1.0" encoding="utf-8"?>
-<?mso-contentType ?>
-<FormTemplates xmlns="http://schemas.microsoft.com/sharepoint/v3/contenttype/forms">
-  <Display>DocumentLibraryForm</Display>
-  <Edit>DocumentLibraryForm</Edit>
-  <New>DocumentLibraryForm</New>
-</FormTemplates>
-</file>
-
-<file path=customXml/item4.xml><?xml version="1.0" encoding="utf-8"?>
 <ct:contentTypeSchema xmlns:ct="http://schemas.microsoft.com/office/2006/metadata/contentType" xmlns:ma="http://schemas.microsoft.com/office/2006/metadata/properties/metaAttributes" ct:_="" ma:_="" ma:contentTypeName="Dokument" ma:contentTypeID="0x010100CD6ECB3AD42212489CD38D2117876788" ma:contentTypeVersion="4" ma:contentTypeDescription="Opprett et nytt dokument." ma:contentTypeScope="" ma:versionID="7fe8321b44f57df1a93a8609a139c72e">
   <xsd:schema xmlns:xsd="http://www.w3.org/2001/XMLSchema" xmlns:xs="http://www.w3.org/2001/XMLSchema" xmlns:p="http://schemas.microsoft.com/office/2006/metadata/properties" xmlns:ns2="8b1b55f8-9fa9-409c-8c34-7642b545c301" xmlns:ns3="bae9230b-e9a8-4b5c-aa6a-eb751bd813a8" targetNamespace="http://schemas.microsoft.com/office/2006/metadata/properties" ma:root="true" ma:fieldsID="a0918ad2fa8909106a1a50dae007c683" ns2:_="" ns3:_="">
     <xsd:import namespace="8b1b55f8-9fa9-409c-8c34-7642b545c301"/>
@@ -1864,37 +1839,73 @@
 </ct:contentTypeSchema>
 </file>
 
+<file path=customXml/item2.xml><?xml version="1.0" encoding="utf-8"?>
+<p:properties xmlns:p="http://schemas.microsoft.com/office/2006/metadata/properties" xmlns:xsi="http://www.w3.org/2001/XMLSchema-instance" xmlns:pc="http://schemas.microsoft.com/office/infopath/2007/PartnerControls">
+  <documentManagement>
+    <SharedWithUsers xmlns="bae9230b-e9a8-4b5c-aa6a-eb751bd813a8">
+      <UserInfo>
+        <DisplayName>Saxrud, Jorunn Hollerud</DisplayName>
+        <AccountId>269</AccountId>
+        <AccountType/>
+      </UserInfo>
+    </SharedWithUsers>
+  </documentManagement>
+</p:properties>
+</file>
+
+<file path=customXml/item3.xml><?xml version="1.0" encoding="utf-8"?>
+<root>
+</root>
+</file>
+
+<file path=customXml/item4.xml><?xml version="1.0" encoding="utf-8"?>
+<?mso-contentType ?>
+<FormTemplates xmlns="http://schemas.microsoft.com/sharepoint/v3/contenttype/forms">
+  <Display>DocumentLibraryForm</Display>
+  <Edit>DocumentLibraryForm</Edit>
+  <New>DocumentLibraryForm</New>
+</FormTemplates>
+</file>
+
 <file path=customXml/itemProps1.xml><?xml version="1.0" encoding="utf-8"?>
-<ds:datastoreItem xmlns:ds="http://schemas.openxmlformats.org/officeDocument/2006/customXml" ds:itemID="{651A58A7-F786-4B90-8093-C974FFAD2210}">
+<ds:datastoreItem xmlns:ds="http://schemas.openxmlformats.org/officeDocument/2006/customXml" ds:itemID="{89C9982A-A3B5-4D35-BFB1-38FD229B969B}">
   <ds:schemaRefs>
+    <ds:schemaRef ds:uri="http://schemas.microsoft.com/office/2006/metadata/contentType"/>
+    <ds:schemaRef ds:uri="http://schemas.microsoft.com/office/2006/metadata/properties/metaAttributes"/>
+    <ds:schemaRef ds:uri="http://www.w3.org/2001/XMLSchema"/>
+    <ds:schemaRef ds:uri="http://schemas.microsoft.com/office/2006/metadata/properties"/>
+    <ds:schemaRef ds:uri="8b1b55f8-9fa9-409c-8c34-7642b545c301"/>
+    <ds:schemaRef ds:uri="bae9230b-e9a8-4b5c-aa6a-eb751bd813a8"/>
     <ds:schemaRef ds:uri="http://schemas.microsoft.com/office/2006/documentManagement/types"/>
     <ds:schemaRef ds:uri="http://schemas.microsoft.com/office/infopath/2007/PartnerControls"/>
+    <ds:schemaRef ds:uri="http://schemas.openxmlformats.org/package/2006/metadata/core-properties"/>
     <ds:schemaRef ds:uri="http://purl.org/dc/elements/1.1/"/>
-    <ds:schemaRef ds:uri="http://schemas.openxmlformats.org/package/2006/metadata/core-properties"/>
-    <ds:schemaRef ds:uri="fd937500-a2a4-4ab5-93a2-19fc361d7968"/>
-    <ds:schemaRef ds:uri="http://schemas.microsoft.com/office/2006/metadata/properties"/>
-    <ds:schemaRef ds:uri="http://www.w3.org/XML/1998/namespace"/>
-    <ds:schemaRef ds:uri="2355f221-d3d3-4de7-8dfe-66712bdc9745"/>
-    <ds:schemaRef ds:uri="http://purl.org/dc/dcmitype/"/>
     <ds:schemaRef ds:uri="http://purl.org/dc/terms/"/>
+    <ds:schemaRef ds:uri="http://schemas.microsoft.com/internal/obd"/>
   </ds:schemaRefs>
 </ds:datastoreItem>
 </file>
 
 <file path=customXml/itemProps2.xml><?xml version="1.0" encoding="utf-8"?>
+<ds:datastoreItem xmlns:ds="http://schemas.openxmlformats.org/officeDocument/2006/customXml" ds:itemID="{651A58A7-F786-4B90-8093-C974FFAD2210}">
+  <ds:schemaRefs>
+    <ds:schemaRef ds:uri="http://schemas.microsoft.com/office/2006/metadata/properties"/>
+    <ds:schemaRef ds:uri="http://schemas.microsoft.com/office/infopath/2007/PartnerControls"/>
+    <ds:schemaRef ds:uri="bae9230b-e9a8-4b5c-aa6a-eb751bd813a8"/>
+  </ds:schemaRefs>
+</ds:datastoreItem>
+</file>
+
+<file path=customXml/itemProps3.xml><?xml version="1.0" encoding="utf-8"?>
 <ds:datastoreItem xmlns:ds="http://schemas.openxmlformats.org/officeDocument/2006/customXml" ds:itemID="{0F9B369B-CCEA-4D8F-9E4F-1534FE2AD680}">
   <ds:schemaRefs/>
 </ds:datastoreItem>
 </file>
 
-<file path=customXml/itemProps3.xml><?xml version="1.0" encoding="utf-8"?>
+<file path=customXml/itemProps4.xml><?xml version="1.0" encoding="utf-8"?>
 <ds:datastoreItem xmlns:ds="http://schemas.openxmlformats.org/officeDocument/2006/customXml" ds:itemID="{1F8640BB-CD4E-4767-B2D5-DD861820AFE6}">
   <ds:schemaRefs>
     <ds:schemaRef ds:uri="http://schemas.microsoft.com/sharepoint/v3/contenttype/forms"/>
   </ds:schemaRefs>
 </ds:datastoreItem>
-</file>
-
-<file path=customXml/itemProps4.xml><?xml version="1.0" encoding="utf-8"?>
-<ds:datastoreItem xmlns:ds="http://schemas.openxmlformats.org/officeDocument/2006/customXml" ds:itemID="{89C9982A-A3B5-4D35-BFB1-38FD229B969B}"/>
 </file>
</xml_diff>